<commit_message>
further revision of language expression
</commit_message>
<xml_diff>
--- a/paper/language_governance.docx
+++ b/paper/language_governance.docx
@@ -44,7 +44,7 @@
         <w:t xml:space="preserve">摘要</w:t>
       </w:r>
       <w:r>
-        <w:t xml:space="preserve">：语言通常被视为政府传播治理理念、传达治理政策的核心载体，但针对语言本身的治理，即语言规划，其治理效能却未被予以足够重视，导致这一手段虽有协调多层次关系、解决治理难题之能，却在治理实践中未得到足够重视和应用。本文运用系统功能类型学方法，提出语言规划在国家治理、群体治理和个体治理三个层面的贯通功能。进而，在综合前沿政治语言学研究成果基础上，指出语言规划实现治理能力提升的三条实践路径。最后，本文针对新时期城市治理、共同富裕、新媒体治理等政府核心治理领域，揭示语言规划在解决现实治理挑战、推动治理能力现代化上的重要功用，并为新时期语言规划方向与策略提出建议。</w:t>
+        <w:t xml:space="preserve">：语言通常被视为政府传播治理理念、传达治理政策的核心载体，但针对语言本身的治理，即语言规划，其治理效能却未被予以足够重视，导致这一手段虽有协调多层次关系、解决治理难题之能，却在治理实践中未得到足够重视和应用。本文运用系统功能类型学方法，提出语言规划在国家治理、群体治理和个体治理三个层面的贯通功能。进而，在综合前沿政治语言学研究成果基础上，指出语言规划提升治理能力的三条实践路径。最后，本文针对新时期城市治理、共同富裕、新媒体治理等政府核心治理领域，揭示语言规划在解决现实治理挑战、推动治理能力现代化上的重要功用，并为新时期语言规划方向与策略提出建议。</w:t>
       </w:r>
     </w:p>
     <w:p>
@@ -119,7 +119,7 @@
         <w:t xml:space="preserve"> </w:t>
       </w:r>
       <w:r>
-        <w:t xml:space="preserve">语言从古至今都是政治生活的核心载体和政治认知塑造的重要途径</w:t>
+        <w:t xml:space="preserve">语言从古至今都是政治生活的核心载体以及塑造政治认知的重要途径</w:t>
       </w:r>
       <w:r>
         <w:t xml:space="preserve">(</w:t>
@@ -142,7 +142,7 @@
         <w:t xml:space="preserve"> </w:t>
       </w:r>
       <w:r>
-        <w:t xml:space="preserve">它构架着政治过程中各种问题的论述；政府通过对词汇和理论的解释，将治国理念和方针进行阐释，以便服务于政治稳定、经济发展和文化传承</w:t>
+        <w:t xml:space="preserve">它构架着政治过程中各种问题的论述；政府通过对词汇和理论的解释，将治国理念和施政方针进行阐释，以便服务于政治稳定、经济发展和文化传承</w:t>
       </w:r>
       <w:r>
         <w:t xml:space="preserve">(</w:t>
@@ -202,7 +202,7 @@
         <w:t xml:space="preserve"> </w:t>
       </w:r>
       <w:r>
-        <w:t xml:space="preserve">如何精准传达政策信息和政治方向，如何掌握网络话语权和实现群体动员，如何搭建高效政民信息互通和意见互动，都成为新时期政府治理能力提升的重要方向，而无一不与语言使用和使用者息息相关。</w:t>
+        <w:t xml:space="preserve">如何精准传达政策信息和把握政治方向，如何掌握网络话语权和实现群体动员，如何搭建高效政民信息互通和意见互动，都是新时期政府治理能力提升的重要内容，而无一不与语言使用及其使用者息息相关。</w:t>
       </w:r>
     </w:p>
     <w:p>
@@ -210,7 +210,7 @@
         <w:pStyle w:val="a0"/>
       </w:pPr>
       <w:r>
-        <w:t xml:space="preserve">在这一意义上，理解语言的治理角色与功能在理论和实践上都愈发迫切。</w:t>
+        <w:t xml:space="preserve">在这一意义上，理解语言的治理角色和功能在理论和实践上都愈发迫切。</w:t>
       </w:r>
       <w:r>
         <w:t xml:space="preserve"> </w:t>
@@ -222,13 +222,13 @@
         <w:t xml:space="preserve"> </w:t>
       </w:r>
       <w:r>
-        <w:t xml:space="preserve">最为相关的，当属对于语言规划（language planning）的研究。</w:t>
-      </w:r>
-      <w:r>
-        <w:t xml:space="preserve"> </w:t>
-      </w:r>
-      <w:r>
-        <w:t xml:space="preserve">此方面研究将官方语言设定、教育语言政策、多族群语言关系等囊括在</w:t>
+        <w:t xml:space="preserve">最为相关的，当属对语言规划（language planning）的研究。</w:t>
+      </w:r>
+      <w:r>
+        <w:t xml:space="preserve"> </w:t>
+      </w:r>
+      <w:r>
+        <w:t xml:space="preserve">该研究将官方语言设定、教育语言政策、多族群语言关系等囊括在</w:t>
       </w:r>
       <w:r>
         <w:t xml:space="preserve">“</w:t>
@@ -295,13 +295,13 @@
         <w:t xml:space="preserve"> </w:t>
       </w:r>
       <w:r>
-        <w:t xml:space="preserve">然而，现有研究多将语言规划视为一种针对语言环境的公共政策工具；对语言与社会政治运行连结的广泛性认识尚待深入。</w:t>
-      </w:r>
-      <w:r>
-        <w:t xml:space="preserve"> </w:t>
-      </w:r>
-      <w:r>
-        <w:t xml:space="preserve">相应的一个结果是相关实证研究也多出现在和流动人口、民族关系等与语言直接关联话题的讨论上。比如,</w:t>
+        <w:t xml:space="preserve">然而，现有研究多将语言规划视为一种针对语言环境的公共政策工具；对语言与政治运行连结性的探讨尚待深入。</w:t>
+      </w:r>
+      <w:r>
+        <w:t xml:space="preserve"> </w:t>
+      </w:r>
+      <w:r>
+        <w:t xml:space="preserve">相关的实证研究也多出现在流动人口、民族关系等与语言直接关联话题的讨论上(比如,</w:t>
       </w:r>
       <w:r>
         <w:t xml:space="preserve"> </w:t>
@@ -388,56 +388,56 @@
         <w:t xml:space="preserve">)</w:t>
       </w:r>
       <w:r>
+        <w:t xml:space="preserve">)。</w:t>
+      </w:r>
+      <w:r>
+        <w:t xml:space="preserve"> </w:t>
+      </w:r>
+      <w:r>
+        <w:t xml:space="preserve">由此导致对语言规划功用的理解仅限于调节民族关系、解决人口融入等具体议题上。</w:t>
+      </w:r>
+      <w:r>
+        <w:t xml:space="preserve"> </w:t>
+      </w:r>
+      <w:r>
+        <w:t xml:space="preserve">然而越来越多的新近政治语言学研究却揭示，语言在社会发展、政民关系、制度建设方面具有普遍且深渊的影响</w:t>
+      </w:r>
+      <w:r>
+        <w:t xml:space="preserve">(</w:t>
+      </w:r>
+      <w:hyperlink w:anchor="ref-Hu2020b">
+        <w:r>
+          <w:rPr>
+            <w:rStyle w:val="ae"/>
+          </w:rPr>
+          <w:t xml:space="preserve">Hu, 2020</w:t>
+        </w:r>
+      </w:hyperlink>
+      <w:r>
+        <w:t xml:space="preserve">;</w:t>
+      </w:r>
+      <w:r>
+        <w:t xml:space="preserve"> </w:t>
+      </w:r>
+      <w:hyperlink w:anchor="ref-WangChunHui2019a">
+        <w:r>
+          <w:rPr>
+            <w:rStyle w:val="ae"/>
+          </w:rPr>
+          <w:t xml:space="preserve">王春辉, 2019</w:t>
+        </w:r>
+      </w:hyperlink>
+      <w:r>
+        <w:t xml:space="preserve">)</w:t>
+      </w:r>
+      <w:r>
         <w:t xml:space="preserve">。</w:t>
       </w:r>
       <w:r>
         <w:t xml:space="preserve"> </w:t>
       </w:r>
       <w:r>
-        <w:t xml:space="preserve">由此导致是对语言规划功用理解仅限于调节民族关系、解决人口融入等具体议题上。</w:t>
-      </w:r>
-      <w:r>
-        <w:t xml:space="preserve"> </w:t>
-      </w:r>
-      <w:r>
-        <w:t xml:space="preserve">然而越来越多的新近政治语言学研究却揭示，语言在社会发展、政民关系、制度建设方面具有普遍且深渊的影响</w:t>
-      </w:r>
-      <w:r>
-        <w:t xml:space="preserve">(</w:t>
-      </w:r>
-      <w:hyperlink w:anchor="ref-Hu2020b">
-        <w:r>
-          <w:rPr>
-            <w:rStyle w:val="ae"/>
-          </w:rPr>
-          <w:t xml:space="preserve">Hu, 2020</w:t>
-        </w:r>
-      </w:hyperlink>
-      <w:r>
-        <w:t xml:space="preserve">;</w:t>
-      </w:r>
-      <w:r>
-        <w:t xml:space="preserve"> </w:t>
-      </w:r>
-      <w:hyperlink w:anchor="ref-WangChunHui2019a">
-        <w:r>
-          <w:rPr>
-            <w:rStyle w:val="ae"/>
-          </w:rPr>
-          <w:t xml:space="preserve">王春辉, 2019</w:t>
-        </w:r>
-      </w:hyperlink>
-      <w:r>
-        <w:t xml:space="preserve">)</w:t>
-      </w:r>
-      <w:r>
-        <w:t xml:space="preserve">。</w:t>
-      </w:r>
-      <w:r>
-        <w:t xml:space="preserve"> </w:t>
-      </w:r>
-      <w:r>
-        <w:t xml:space="preserve">无法理解这种语言在政府治理中的遍及性功用，也就不能意识到在这一基础性治理面向上治理能力必要性和关键性。</w:t>
+        <w:t xml:space="preserve">无法理解语言在政府治理中的遍及性功用，也就不能意识到语言对提高治理能力的必要性和关键性。</w:t>
       </w:r>
     </w:p>
     <w:p>
@@ -451,7 +451,7 @@
         <w:t xml:space="preserve"> </w:t>
       </w:r>
       <w:r>
-        <w:t xml:space="preserve">与语言规划研究常见的政策比较方式不同，本文采用系统功能类型学视角，在梳理政治语言学前沿成果基础上，总结出语言对国家治理、群体治理和改善发展环境方面扮演的重要角色，同时指出语言在增进国家认同、群体团结、社会政治心态稳定的核心功能。</w:t>
+        <w:t xml:space="preserve">与语言规划研究常见的政策比较方式不同，本文采用系统功能类型学视角，在梳理政治语言学前沿成果基础上，总结出语言在国家治理、群体治理和改善个体发展环境方面扮演的重要角色，同时表明语言对增进国家认同、促进群体团结、稳定社会政治心态具有核心作用。</w:t>
       </w:r>
       <w:r>
         <w:t xml:space="preserve"> </w:t>
@@ -469,7 +469,7 @@
         <w:t xml:space="preserve">”</w:t>
       </w:r>
       <w:r>
-        <w:t xml:space="preserve">）的三条主要途径，从群体关系、群体认同和个体认知三个维度实现对社会政治的全方位调控，并以此体现语言治理实现社会平稳过渡、增强社会融合、巩固良性群体间关系的长效机制。</w:t>
+        <w:t xml:space="preserve">）的三条主要途径，从群体关系、群体认同和个体认知三个维度实现对社会政治进行全方位调控，以此体现出语言治理实现社会平稳过渡、增强社会融合、巩固良性群体间关系的长效机制。</w:t>
       </w:r>
       <w:r>
         <w:t xml:space="preserve"> </w:t>
@@ -511,7 +511,7 @@
         <w:pStyle w:val="FirstParagraph"/>
       </w:pPr>
       <w:r>
-        <w:t xml:space="preserve">语言作为人类最重要的交际与思维的符号体系，是传递信息与价值，交流思想与情感，认知世界和社会的工具，是组织社会、承载文化、提升认知、发展经济的有效途径。</w:t>
+        <w:t xml:space="preserve">语言作为人类社会最重要的交际与思维符号体系，是传递信息与价值，交流思想与情感的工具，是组织社会、承载文化、提升认知、发展经济的有效途径。</w:t>
       </w:r>
       <w:r>
         <w:t xml:space="preserve"> </w:t>
@@ -666,7 +666,7 @@
         <w:pStyle w:val="FirstParagraph"/>
       </w:pPr>
       <w:r>
-        <w:t xml:space="preserve">国家治理指国家政权的所有者、管理者和利益相关者等多元行动者在一个国家的范围内对社会公共事务的合作管理，以维护公共秩序、增进国家利益、实现社会团结</w:t>
+        <w:t xml:space="preserve">国家治理指国家政权的所有者、管理者和利益相关者等多元行动者在一个国家范围内对社会公共事务的合作管理，以维护公共秩序、增进国家利益、实现社会团结</w:t>
       </w:r>
       <w:r>
         <w:t xml:space="preserve">(</w:t>
@@ -706,7 +706,7 @@
         <w:t xml:space="preserve"> </w:t>
       </w:r>
       <w:r>
-        <w:t xml:space="preserve">政治生活中，国家通过合理安排语言政治权力，从而实现语言政治权力的善治，因此语言治理需要乃至必须体现政治的立场和政治的高度。</w:t>
+        <w:t xml:space="preserve">政治生活中，国家通过合理安排语言政治权力，实现语言政治权力的善治，因此语言治理必须体现政治的立场和政治的高度。</w:t>
       </w:r>
       <w:r>
         <w:t xml:space="preserve"> </w:t>
@@ -726,7 +726,7 @@
         <w:t xml:space="preserve"> </w:t>
       </w:r>
       <w:r>
-        <w:t xml:space="preserve">国家通用语言的掌握消除了各地区和各民族因语言差异带来的不安，消弭了地域保护主义，加强了各民族、各地区经济文化的交流，进而构建了统一的民族或国族身份，促使各民族产生想象的共同体，维护了国家统一和民族团结</w:t>
+        <w:t xml:space="preserve">国家通用语言的掌握消除了各地区和各民族因语言差异带来的不安，消弭了地域保护主义，加强了各民族、各地区经济文化的交流，进而构建了统一的民族或国族身份，促使了想象共同体的产生，维护了国家统一和民族团结</w:t>
       </w:r>
       <w:r>
         <w:t xml:space="preserve">(</w:t>
@@ -810,13 +810,13 @@
         <w:t xml:space="preserve">”</w:t>
       </w:r>
       <w:r>
-        <w:t xml:space="preserve">，再到新中国的推广普通话、简化汉字、汉语拼音方案推广、语言文字信息化、语言文字法律法规体系、微语言治理等。上述波澜壮阔、传承延绵的中华语言治理历史无不表明了语言是国家认同建构的重要对象及核心构成要素。</w:t>
-      </w:r>
-      <w:r>
-        <w:t xml:space="preserve"> </w:t>
-      </w:r>
-      <w:r>
-        <w:t xml:space="preserve">民族国家通常会以不同的方式制定各类语言政策，实施语言规划，配合语言民族主义或语言爱国主义，以此巩固、发展和强化公民的国家认同。</w:t>
+        <w:t xml:space="preserve">，再到新中国的推广普通话、简化汉字、修订汉语拼音方案、推动语言文字信息化等。上述波澜壮阔、传承延绵的中华语言治理历史无不表明了语言是构建国家认同的重要对象和构成要素。</w:t>
+      </w:r>
+      <w:r>
+        <w:t xml:space="preserve"> </w:t>
+      </w:r>
+      <w:r>
+        <w:t xml:space="preserve">为了配合语言民族主义或语言爱国主义，民族国家通常会以不同的方式制定各类语言政策，实施语言规划，以此巩固、发展和强化公民的国家认同。</w:t>
       </w:r>
     </w:p>
     <w:p>
@@ -867,7 +867,7 @@
         <w:t xml:space="preserve"> </w:t>
       </w:r>
       <w:r>
-        <w:t xml:space="preserve">如果国家机关在执行公务或者广播电视等大众传播媒介在进项宣传时，采取本地人用本地话讲本地事的形式，更易达到预期效果。</w:t>
+        <w:t xml:space="preserve">国家机关在执行公务或者广播电视等大众传播媒介在进项宣传时，采取本地人用本地话讲本地事的形式，更易达到预期效果。</w:t>
       </w:r>
     </w:p>
     <w:p>
@@ -875,13 +875,13 @@
         <w:pStyle w:val="a0"/>
       </w:pPr>
       <w:r>
-        <w:t xml:space="preserve">面对多数国家内部语言方言差异巨大的客观事实，包括方言在内的各类语言成为国家治理中不可或缺的一部分，因语言沟通障碍而影响了地方政府工作开展并引发对语言服务的需求，已成为亟需解决的问题。</w:t>
-      </w:r>
-      <w:r>
-        <w:t xml:space="preserve"> </w:t>
-      </w:r>
-      <w:r>
-        <w:t xml:space="preserve">但方言对地方保护主义以及民族语言对分裂势力的影响不容小觑，我们也需时刻注意分裂型语言民族主义</w:t>
+        <w:t xml:space="preserve">面对多数国家内部语言方言差异巨大的客观事实，包括方言在内的各类语言成为国家治理中不可或缺的一部分，语言沟通障碍阻碍了地方政府开展工作，进而引发的语言服务需求已成为亟需解决的问题。</w:t>
+      </w:r>
+      <w:r>
+        <w:t xml:space="preserve"> </w:t>
+      </w:r>
+      <w:r>
+        <w:t xml:space="preserve">然而，方言对地方保护主义和民族语言对分裂势力的影响不容小觑，我们需时刻注意分裂型语言民族主义</w:t>
       </w:r>
       <w:r>
         <w:t xml:space="preserve">(</w:t>
@@ -906,13 +906,13 @@
         <w:pStyle w:val="a0"/>
       </w:pPr>
       <w:r>
-        <w:t xml:space="preserve">总之，国家通用语作为国家记忆和文化的主要载体一直以来受到各国政策制定者的关注和争相推广。</w:t>
-      </w:r>
-      <w:r>
-        <w:t xml:space="preserve"> </w:t>
-      </w:r>
-      <w:r>
-        <w:t xml:space="preserve">国族的共同记忆、历史传统、文化、价值等要素的培育和传递，都需要统一的民族语言作为基础</w:t>
+        <w:t xml:space="preserve">总而言之，国家通用语作为国家记忆和文化的主要载体一直以来受到各国政策制定者的关注和争相推广。</w:t>
+      </w:r>
+      <w:r>
+        <w:t xml:space="preserve"> </w:t>
+      </w:r>
+      <w:r>
+        <w:t xml:space="preserve">国族的共同记忆、历史传统、文化价值等要素的维系和传递，都需要统一的民族语言作为基础</w:t>
       </w:r>
       <w:r>
         <w:t xml:space="preserve">(</w:t>
@@ -935,15 +935,7 @@
         <w:t xml:space="preserve"> </w:t>
       </w:r>
       <w:r>
-        <w:t xml:space="preserve">如，先秦的雅言、汉魏的正音、隋唐的雅韵及字样、宋元而至明清的官话以及近现代的国语和普通话等语言治理之策就一直是中国国家治理的重要组成部分。</w:t>
-      </w:r>
-    </w:p>
-    <w:p>
-      <w:pPr>
-        <w:pStyle w:val="a0"/>
-      </w:pPr>
-      <w:r>
-        <w:t xml:space="preserve">与此同时，方言和民族语言作为一种语言力量，是一把双刃剑。既可以有效传达政治信息和推动政策目标的实施，从而提高地方治理绩效；也可以被用来实施民族分裂和种族异化、谋取不正当利益，成为民族运动领导层得心应手的政治工具</w:t>
+        <w:t xml:space="preserve">与此同时，方言和民族语言作为一种语言力量，是一把双刃剑。既可以有效传达政治信息和推动政策目标的实施，提高地方治理绩效；也可以被用来实施民族分裂和种族异化、谋取不正当利益，成为民族运动领导层得心应手的政治工具</w:t>
       </w:r>
       <w:r>
         <w:t xml:space="preserve">(</w:t>
@@ -978,7 +970,7 @@
         <w:pStyle w:val="FirstParagraph"/>
       </w:pPr>
       <w:r>
-        <w:t xml:space="preserve">上述有关语言规划和语言治理的研究主要从宏观角度出发，停留在语言对国家认同、政治秩序塑造以及治理能力的探讨上。</w:t>
+        <w:t xml:space="preserve">上述有关语言规划和语言治理研究主要从宏观角度出发，停留在语言对增进国家认同、塑造政治秩序、提升治理能力的探讨上。</w:t>
       </w:r>
       <w:r>
         <w:t xml:space="preserve"> </w:t>
@@ -992,7 +984,7 @@
         <w:pStyle w:val="a0"/>
       </w:pPr>
       <w:r>
-        <w:t xml:space="preserve">群体治理强调民众的自我管理能力，指在没有政府的参与下，通过自我协作、信任关系、社会交往以及非正式协议等自治手段，以自下而上的权力运作方式来管理社会团体和社会组织</w:t>
+        <w:t xml:space="preserve">群体治理强调民众的自我管理能力，指在没有政府的参与下，通过自我协作、信任关系、社会交往以及非正式协议等自治手段，通过自下而上的权力运作方式来管理社会团体和社会组织</w:t>
       </w:r>
       <w:r>
         <w:t xml:space="preserve">(</w:t>
@@ -1015,13 +1007,30 @@
         <w:t xml:space="preserve"> </w:t>
       </w:r>
       <w:r>
-        <w:t xml:space="preserve">现实利益理论（Realistic Interest Theory）提出，个体通过人际互动塑造群体利益（shared interests）。</w:t>
-      </w:r>
-      <w:r>
-        <w:t xml:space="preserve"> </w:t>
-      </w:r>
-      <w:r>
-        <w:t xml:space="preserve">而语言对于满足人际交往和社会互动的紧迫需求，在更广泛意义上团结松散民众，形成集体凝聚力发挥着重要作用[XXX]。</w:t>
+        <w:t xml:space="preserve">社会认同理论(Social Identity Theory)提出，个体通过人际互动塑造群体利益(shared interests)。</w:t>
+      </w:r>
+      <w:r>
+        <w:t xml:space="preserve"> </w:t>
+      </w:r>
+      <w:r>
+        <w:t xml:space="preserve">而语言对于满足人际交往和社会互动的紧迫需求，在更广泛意义上团结松散民众，形成集体凝聚力具有重要作用</w:t>
+      </w:r>
+      <w:r>
+        <w:t xml:space="preserve">(</w:t>
+      </w:r>
+      <w:hyperlink w:anchor="ref-HenriTajfelJohnTurner2004">
+        <w:r>
+          <w:rPr>
+            <w:rStyle w:val="ae"/>
+          </w:rPr>
+          <w:t xml:space="preserve">Henri Tajfel &amp; John Turner, 2004</w:t>
+        </w:r>
+      </w:hyperlink>
+      <w:r>
+        <w:t xml:space="preserve">)</w:t>
+      </w:r>
+      <w:r>
+        <w:t xml:space="preserve">。</w:t>
       </w:r>
     </w:p>
     <w:p>
@@ -1035,7 +1044,7 @@
         <w:t xml:space="preserve"> </w:t>
       </w:r>
       <w:r>
-        <w:t xml:space="preserve">社会成员可以利用外貌、仪式、行为等多种方式彰显群体归属，但人类社会自古以来最简单也是最有效表明自己身份和判断他人身份的手段就是语言，并且可以通过学习一门新的语言改变或提高自己的身份</w:t>
+        <w:t xml:space="preserve">社会成员可以利用外貌、仪式、行为等多种方式彰显群体归属，但人类社会自古以来最简单也是最有效表明自己身份和判断他人身份的手段就是语言</w:t>
       </w:r>
       <w:r>
         <w:t xml:space="preserve">(</w:t>
@@ -1058,7 +1067,7 @@
         <w:t xml:space="preserve"> </w:t>
       </w:r>
       <w:r>
-        <w:t xml:space="preserve">人们在听到某种特定语言类型后，会由此对语言使用者产生一些直观感受和印象</w:t>
+        <w:t xml:space="preserve">人们在听到某种特定语言类型后，会对语言使用者产生一些直观感受和印象</w:t>
       </w:r>
       <w:r>
         <w:t xml:space="preserve">(</w:t>
@@ -1115,7 +1124,7 @@
         <w:t xml:space="preserve"> </w:t>
       </w:r>
       <w:r>
-        <w:t xml:space="preserve">因语言而划定的群体边界，使人们在心理和文化上对</w:t>
+        <w:t xml:space="preserve">因语言而划定的群体边界，促使人们在心理和文化上对</w:t>
       </w:r>
       <w:r>
         <w:t xml:space="preserve">“</w:t>
@@ -1139,7 +1148,7 @@
         <w:t xml:space="preserve">”</w:t>
       </w:r>
       <w:r>
-        <w:t xml:space="preserve">做出判断，即对属于本群体内部的人有着较高的信任，更能相互包容和团结，更能遵守群体规范，从而有利于破除集体行动的困境。</w:t>
+        <w:t xml:space="preserve">做出判断，进而造成对属于本群体内部的人有着较高信任，更能相互包容和团结，更能遵守群体规范，从而破除集体行动的困境。</w:t>
       </w:r>
     </w:p>
     <w:p>
@@ -1147,13 +1156,13 @@
         <w:pStyle w:val="a0"/>
       </w:pPr>
       <w:r>
-        <w:t xml:space="preserve">国外移民研究也表明，语言是社会融合的前提条件，是正式进入的必备要求。</w:t>
-      </w:r>
-      <w:r>
-        <w:t xml:space="preserve"> </w:t>
-      </w:r>
-      <w:r>
-        <w:t xml:space="preserve">如果人们持有不同语言即不会相互融入，同时还会体验到来自主流社会的敌意和排斥，因此由自身母语方言到当地方言的转变被看作是移民文化适应和社会融入的关键标志</w:t>
+        <w:t xml:space="preserve">国外移民研究也表明，语言是社会融合的前提条件，是正式进入移民社会的必要条件。</w:t>
+      </w:r>
+      <w:r>
+        <w:t xml:space="preserve"> </w:t>
+      </w:r>
+      <w:r>
+        <w:t xml:space="preserve">持有不同语言的移民会遭遇来自主流社会的敌意和排斥，因而由自身母语方言到当地方言的转变被看作是移民文化适应和社会融入的关键标志</w:t>
       </w:r>
       <w:r>
         <w:t xml:space="preserve">(</w:t>
@@ -1184,13 +1193,7 @@
         <w:t xml:space="preserve">)</w:t>
       </w:r>
       <w:r>
-        <w:t xml:space="preserve">。</w:t>
-      </w:r>
-      <w:r>
-        <w:t xml:space="preserve"> </w:t>
-      </w:r>
-      <w:r>
-        <w:t xml:space="preserve">在这种意义上，对通行语和流行语的掌握程度也就塑造了社会个体对于主体社会的融入程度。</w:t>
+        <w:t xml:space="preserve">。在这种意义上，对通用语和流行语的掌握程度也就塑造了社会个体对于主体社会的融入程度。</w:t>
       </w:r>
       <w:r>
         <w:t xml:space="preserve"> </w:t>
@@ -1294,7 +1297,7 @@
         <w:t xml:space="preserve">”</w:t>
       </w:r>
       <w:r>
-        <w:t xml:space="preserve">的双元混合，前者是关于对社会地位和社会权利（力）的争取，而后者则偏重于对社会认同和自我实现的追求。</w:t>
+        <w:t xml:space="preserve">的双元混合，前者强调对社会地位和社会权利的争取，后者则偏重于对社会认同和自我实现的追求。</w:t>
       </w:r>
       <w:r>
         <w:t xml:space="preserve"> </w:t>
@@ -1306,7 +1309,7 @@
         <w:t xml:space="preserve"> </w:t>
       </w:r>
       <w:r>
-        <w:t xml:space="preserve">现代性社会的时空分离与压缩的特征以及在此基础上形成的个体</w:t>
+        <w:t xml:space="preserve">现代社会时空分离与压缩的特征以及在此基础上形成的个体</w:t>
       </w:r>
       <w:r>
         <w:t xml:space="preserve">“</w:t>
@@ -1377,7 +1380,7 @@
         <w:t xml:space="preserve"> </w:t>
       </w:r>
       <w:r>
-        <w:t xml:space="preserve">可见，场域的改变使得传统社会对个体治理的运作路径面临极大的挑战，以个体利益、个体成就为导向的价值追求促使中国传统社会一直以来的集体化治理模式和治理框架逐步瓦解</w:t>
+        <w:t xml:space="preserve">换言之，场域的改变导致传统社会对个体治理的运作路径面临极大挑战，以个体利益、个体成就为导向的价值追求促使中国传统社会一直以来的集体化治理模式和治理框架逐步瓦解</w:t>
       </w:r>
       <w:r>
         <w:t xml:space="preserve">(</w:t>
@@ -1442,19 +1445,42 @@
         <w:t xml:space="preserve">)</w:t>
       </w:r>
       <w:r>
+        <w:t xml:space="preserve">，成本——收益视角下的语言能力，是对个体信息获取成本和信息获取能力的考量。</w:t>
+      </w:r>
+      <w:r>
+        <w:t xml:space="preserve"> </w:t>
+      </w:r>
+      <w:r>
+        <w:t xml:space="preserve">一种语言掌握越好，信息沟通成本越低，信息收益越大，个体越容易了解与掌握相关的政治、经济、法律等社会生活中的知识和惯例</w:t>
+      </w:r>
+      <w:r>
+        <w:t xml:space="preserve">(</w:t>
+      </w:r>
+      <w:hyperlink w:anchor="ref-ZhangWeiGuo2011">
+        <w:r>
+          <w:rPr>
+            <w:rStyle w:val="ae"/>
+          </w:rPr>
+          <w:t xml:space="preserve">张卫国, 2011</w:t>
+        </w:r>
+      </w:hyperlink>
+      <w:r>
+        <w:t xml:space="preserve">)</w:t>
+      </w:r>
+      <w:r>
         <w:t xml:space="preserve">。</w:t>
       </w:r>
       <w:r>
         <w:t xml:space="preserve"> </w:t>
       </w:r>
       <w:r>
-        <w:t xml:space="preserve">成本——收益视角下的语言能力，是对个体信息获取成本和信息获取能力的考量；</w:t>
-      </w:r>
-      <w:r>
-        <w:t xml:space="preserve"> </w:t>
-      </w:r>
-      <w:r>
-        <w:t xml:space="preserve">一种语言掌握越好，信息沟通成本越低，信息收益越大，个体越容易了解与掌握相关的政治、经济、法律等社会生活中的知识和惯例</w:t>
+        <w:t xml:space="preserve">社会语言学也表明，掌握一门语言能够有效提高个体在获取信息和资源的能力，获取更多的公共资源和发展机会。</w:t>
+      </w:r>
+      <w:r>
+        <w:t xml:space="preserve"> </w:t>
+      </w:r>
+      <w:r>
+        <w:t xml:space="preserve">实证研究显示，语言水平相对较高的人群由于交流障碍更少，拥有更好表现自身能力的交流工具，因此更受人才市场青睐。这类人群因而在社会中更具有竞争力，更有可能适应现有生活环境，攀升到较高的社会地位，其个人社会定位也更为稳定</w:t>
       </w:r>
       <w:r>
         <w:t xml:space="preserve">(</w:t>
@@ -1477,18 +1503,6 @@
         <w:t xml:space="preserve"> </w:t>
       </w:r>
       <w:r>
-        <w:t xml:space="preserve">社会语言学也表明，掌握一门语言能够有效提高个体在获取信息和资源的能力，获取更多的公共资源和发展机会。</w:t>
-      </w:r>
-      <w:r>
-        <w:t xml:space="preserve"> </w:t>
-      </w:r>
-      <w:r>
-        <w:t xml:space="preserve">实证研究显示，语言水平相对较高的人群由于交流障碍更少，且拥有更好学习新技能和表现自身能力的交流工具，因此更受人才市场青睐。这类人群因而在社会中更具有竞争力，更有可能适应现有生活环境，攀升到较高的社会地位；其个人社会定位也更为稳定[XXX]。</w:t>
-      </w:r>
-      <w:r>
-        <w:t xml:space="preserve"> </w:t>
-      </w:r>
-      <w:r>
         <w:t xml:space="preserve">提高个体语言水平，促进个体之间的交往互动，有利于建立良好的人际关系，打造舒适的生活环境和工作环境，进而增强个体的社会适应能力、影响力、竞争力和资源获取能力。</w:t>
       </w:r>
     </w:p>
@@ -1497,13 +1511,24 @@
         <w:pStyle w:val="a0"/>
       </w:pPr>
       <w:r>
-        <w:t xml:space="preserve">从个体认知来看，语言与自我认知塑造相连接。</w:t>
-      </w:r>
-      <w:r>
-        <w:t xml:space="preserve"> </w:t>
-      </w:r>
-      <w:r>
-        <w:t xml:space="preserve">具体而言，由于人们的自我定位很大程度上是在与他人接触后的内省获得的。</w:t>
+        <w:t xml:space="preserve">从个体认知来看，语言与自我认知塑造相连接，人们的自我定位很大程度上是在与他人接触后的内省获得的</w:t>
+      </w:r>
+      <w:r>
+        <w:t xml:space="preserve">(</w:t>
+      </w:r>
+      <w:hyperlink w:anchor="ref-Mead2012">
+        <w:r>
+          <w:rPr>
+            <w:rStyle w:val="ae"/>
+          </w:rPr>
+          <w:t xml:space="preserve">Mead, 2012</w:t>
+        </w:r>
+      </w:hyperlink>
+      <w:r>
+        <w:t xml:space="preserve">)</w:t>
+      </w:r>
+      <w:r>
+        <w:t xml:space="preserve">。</w:t>
       </w:r>
       <w:r>
         <w:t xml:space="preserve"> </w:t>
@@ -1634,7 +1659,7 @@
         <w:pStyle w:val="FirstParagraph"/>
       </w:pPr>
       <w:r>
-        <w:t xml:space="preserve">上述基于系统功能类型学视角，呈现了语言治理对国家、社会群体及公众个人政治社会心理的多维度、多层次影响。</w:t>
+        <w:t xml:space="preserve">上述基于系统功能类型学视角， 展现了语言治理对国家、社会群体及公众个人心理的多维度、多层次影响。</w:t>
       </w:r>
       <w:r>
         <w:t xml:space="preserve"> </w:t>
@@ -1673,7 +1698,7 @@
           <w:bCs/>
           <w:b/>
         </w:rPr>
-        <w:t xml:space="preserve">改善发展环境</w:t>
+        <w:t xml:space="preserve">改善个人发展环境</w:t>
       </w:r>
       <w:r>
         <w:t xml:space="preserve">三条路径：</w:t>
@@ -1693,7 +1718,13 @@
         <w:pStyle w:val="FirstParagraph"/>
       </w:pPr>
       <w:r>
-        <w:t xml:space="preserve">语言规划是语言生活领域的国家意志体现，是国家在语言生活领域的治理方案，不仅对人们的社会地位认知、社会融入程度，社会参与意愿具有导向作用，还会直接影响民族关系、社会稳定、经济发展模式。</w:t>
+        <w:t xml:space="preserve">语言规划体现出语言生活领域的国家意志，是国家在语言生活领域的治理方案。</w:t>
+      </w:r>
+      <w:r>
+        <w:t xml:space="preserve"> </w:t>
+      </w:r>
+      <w:r>
+        <w:t xml:space="preserve">语言规划不仅对人们的社会地位认知、社会融入程度，社会参与意愿具有导向作用，还会直接影响民族关系、社会稳定和经济发展。</w:t>
       </w:r>
       <w:r>
         <w:t xml:space="preserve"> </w:t>
@@ -1718,23 +1749,19 @@
       <w:r>
         <w:t xml:space="preserve">。</w:t>
       </w:r>
-      <w:r>
-        <w:t xml:space="preserve"> </w:t>
-      </w:r>
-      <w:r>
-        <w:t xml:space="preserve">同时，语言规划作为治理工具，也承载着对价值取向和路径模式的贯彻。</w:t>
-      </w:r>
-      <w:r>
-        <w:t xml:space="preserve"> </w:t>
-      </w:r>
-      <w:r>
-        <w:t xml:space="preserve">而政府治理理念差异也造就了多样的语言规划策略。</w:t>
-      </w:r>
-      <w:r>
-        <w:t xml:space="preserve"> </w:t>
-      </w:r>
-      <w:r>
-        <w:t xml:space="preserve">如，十月革命后，苏联将大多数语言的文字系统改换成拉丁字母文字，包括为少数民族创制的拉丁化新文字；越南民主共和国成立后，即宣布拉丁字母的越南文为</w:t>
+    </w:p>
+    <w:p>
+      <w:pPr>
+        <w:pStyle w:val="a0"/>
+      </w:pPr>
+      <w:r>
+        <w:t xml:space="preserve">同时，语言规划作为治理工具，也承载着对价值取向和治理模式的贯彻，所以政府治理理念差异也造就了多样的语言规划策略。</w:t>
+      </w:r>
+      <w:r>
+        <w:t xml:space="preserve"> </w:t>
+      </w:r>
+      <w:r>
+        <w:t xml:space="preserve">如，十月革命后，苏联将大多数语言文字系统改换成拉丁字母文字，包括为少数民族创制拉丁化新文字；越南民主共和国成立后，即宣布拉丁字母的越南文为</w:t>
       </w:r>
       <w:r>
         <w:t xml:space="preserve">“</w:t>
@@ -1746,7 +1773,7 @@
         <w:t xml:space="preserve">”</w:t>
       </w:r>
       <w:r>
-        <w:t xml:space="preserve">，彻底废除了传统社会长期使用的汉文和喃字；北朝鲜独立后，也彻底废除了传统社会长期使用的汉文而改用谚文，即现今的朝鲜文</w:t>
+        <w:t xml:space="preserve">，彻底废除了传统社会长期使用的汉文和喃字；北朝鲜独立后，也彻底废除了传统社会长期使用的汉文而改用谚文(即现今的朝鲜文)</w:t>
       </w:r>
       <w:r>
         <w:t xml:space="preserve">(</w:t>
@@ -1769,7 +1796,7 @@
         <w:t xml:space="preserve"> </w:t>
       </w:r>
       <w:r>
-        <w:t xml:space="preserve">可见，各国政府努力促进语言规划的本土性转化，在立足具体国情的基础上对语言结构和使用进行总体规划，从而促进本国经济发展、推动民族融合。</w:t>
+        <w:t xml:space="preserve">可见，各国政府努力促进语言规划的本土性转化，在立足具体国情的基础上对语言结构及其使用进行总体规划，以便促进本国经济发展、推动民族融合。</w:t>
       </w:r>
     </w:p>
     <w:p>
@@ -1777,7 +1804,7 @@
         <w:pStyle w:val="a0"/>
       </w:pPr>
       <w:r>
-        <w:t xml:space="preserve">不仅如此，传统的政治经济学和族群政治也从政策成本、族群权力、迁移风险等诸多方面探讨过语言规划对族群稳定、经济发展和政策制定等政治结构和决策的影响，强调语言规划在跨族群社会和国际交往中的作用</w:t>
+        <w:t xml:space="preserve">不仅如此，传统的政治经济学和族群政治也从政策成本、族群权力、迁移风险等诸多方面探讨过语言规划对族群稳定、经济发展和政策制定的影响，强调语言规划在跨族群社会和国际交往中的作用</w:t>
       </w:r>
       <w:r>
         <w:t xml:space="preserve">(</w:t>
@@ -1915,7 +1942,7 @@
         <w:pStyle w:val="FirstParagraph"/>
       </w:pPr>
       <w:r>
-        <w:t xml:space="preserve">语言平等是族群平等的重要内容和重要标志之一，国家会通过规定各族群所使用的词汇和语言，并通过这些词汇和语言控制改变着其交际行为，借此加强各族群在政治、经济、文化以及情感方面的联系</w:t>
+        <w:t xml:space="preserve">语言平等是族群平等的重要内容和重要标志之一，国家通过规定各族群使用的词汇和语言，借用这些词汇和语言控制改变不同族群的交际行为，借此加强各族群在政治、经济、文化以及情感方面的联系</w:t>
       </w:r>
       <w:r>
         <w:t xml:space="preserve">(</w:t>
@@ -1956,7 +1983,7 @@
         <w:t xml:space="preserve"> </w:t>
       </w:r>
       <w:r>
-        <w:t xml:space="preserve">1968年美国《双语教育法》的通过便是承认美国语言多元化的事实，即存在一些母语不是英语的学生（或成人）。</w:t>
+        <w:t xml:space="preserve">1968年美国《双语教育法》的通过便是承认美国语言多元化的事实，承认存在一些母语不是英语的学生(或成人)。</w:t>
       </w:r>
       <w:r>
         <w:t xml:space="preserve"> </w:t>
@@ -2021,7 +2048,7 @@
         <w:t xml:space="preserve">”</w:t>
       </w:r>
       <w:r>
-        <w:t xml:space="preserve">，从而避免赋予族群差异以任何其他的政治和意识形态出现或加深，实现了多民族社会的稳定团结。</w:t>
+        <w:t xml:space="preserve">，从而避免赋予族群差异以任何其他的政治或意识形态出现，实现了多民族社会的稳定团结。</w:t>
       </w:r>
     </w:p>
     <w:p>
@@ -2029,7 +2056,7 @@
         <w:pStyle w:val="a0"/>
       </w:pPr>
       <w:r>
-        <w:t xml:space="preserve">中国的社会制度与民族政策一直面临着西方国家提出的</w:t>
+        <w:t xml:space="preserve">中国的语言制度与民族政策一直面临着西方国家提出的</w:t>
       </w:r>
       <w:r>
         <w:t xml:space="preserve">“</w:t>
@@ -2047,7 +2074,7 @@
         <w:t xml:space="preserve"> </w:t>
       </w:r>
       <w:r>
-        <w:t xml:space="preserve">中国的语言使用情况由此呈现出</w:t>
+        <w:t xml:space="preserve">中国的语言使用情况也因此呈现出</w:t>
       </w:r>
       <w:r>
         <w:t xml:space="preserve">“</w:t>
@@ -2059,13 +2086,7 @@
         <w:t xml:space="preserve">”</w:t>
       </w:r>
       <w:r>
-        <w:t xml:space="preserve">的格局——各个族群保存并发展自己的语言，以维护本民族文化。</w:t>
-      </w:r>
-      <w:r>
-        <w:t xml:space="preserve"> </w:t>
-      </w:r>
-      <w:r>
-        <w:t xml:space="preserve">同时，各个民族又将汉语作为全国通用的</w:t>
+        <w:t xml:space="preserve">格局。换言之，各个族群享有保存并发展自己的语言，以维护本民族文化的权利；同时又将汉语作为全国通用的</w:t>
       </w:r>
       <w:r>
         <w:t xml:space="preserve">“</w:t>
@@ -2124,7 +2145,7 @@
         <w:t xml:space="preserve"> </w:t>
       </w:r>
       <w:r>
-        <w:t xml:space="preserve">因此，在政治平等的意义上解决了各族群语言问题的合法性后，必须从应用性角度实事求是地分析，利用市场经济逐步推动共同语言作为交流工具，打造在经济层面上能够加强各民族间分工合作和降低成本的政治地理区域。</w:t>
+        <w:t xml:space="preserve">所以，在政治平等的意义上解决了各族群语言问题的合法性后，必须从应用性角度实事求是地分析，利用市场经济逐步推动共同语言作为交流工具，打造在经济层面上能够加强各民族间分工合作和降低成本的政治地理区域。</w:t>
       </w:r>
     </w:p>
     <w:bookmarkEnd w:id="27"/>
@@ -2142,19 +2163,48 @@
         <w:pStyle w:val="FirstParagraph"/>
       </w:pPr>
       <w:r>
-        <w:t xml:space="preserve">人们的思维依赖于框架、原型、隐喻、意象等语言和认知手段。</w:t>
-      </w:r>
-      <w:r>
-        <w:t xml:space="preserve"> </w:t>
-      </w:r>
-      <w:r>
-        <w:t xml:space="preserve">国家通过控制、筛选、组织和分配话语的生产，并借用语言符号来把握微观个体的具体话语行为，潜移默化地加强语言与个体身份的良性构建，从而实现对个体心理的有效引导。</w:t>
-      </w:r>
-      <w:r>
-        <w:t xml:space="preserve"> </w:t>
-      </w:r>
-      <w:r>
-        <w:t xml:space="preserve">当前，随着新信息技术和电子媒介的出现，政府通常将媒体作为实现实际言语交际和经验表征的工具，新闻话语及图像根据政治需要或意识形态的准则而被选择、建构和处理，以便合法化政府行为。</w:t>
+        <w:t xml:space="preserve">人们的思维依赖于框架、原型、隐喻、意象等语言和认知手段</w:t>
+      </w:r>
+      <w:r>
+        <w:t xml:space="preserve">(</w:t>
+      </w:r>
+      <w:hyperlink w:anchor="ref-Mead2012">
+        <w:r>
+          <w:rPr>
+            <w:rStyle w:val="ae"/>
+          </w:rPr>
+          <w:t xml:space="preserve">Mead, 2012</w:t>
+        </w:r>
+      </w:hyperlink>
+      <w:r>
+        <w:t xml:space="preserve">)</w:t>
+      </w:r>
+      <w:r>
+        <w:t xml:space="preserve">。</w:t>
+      </w:r>
+      <w:r>
+        <w:t xml:space="preserve"> </w:t>
+      </w:r>
+      <w:r>
+        <w:t xml:space="preserve">对于同一个客观事物，不同的语言表达会产生不同的效果，并演绎出不同的游戏规则和行事逻辑。</w:t>
+      </w:r>
+      <w:r>
+        <w:t xml:space="preserve"> </w:t>
+      </w:r>
+      <w:r>
+        <w:t xml:space="preserve">亚里士多德的《修辞学》和西塞罗的《论演说术》也无不强调话语是构建民众世界观和概念化政治问题的一种重要手段。</w:t>
+      </w:r>
+      <w:r>
+        <w:t xml:space="preserve"> </w:t>
+      </w:r>
+      <w:r>
+        <w:t xml:space="preserve">在治理实践过程中，国家通过控制、筛选、组织和分配话语的生产，借用语言符号来把握微观个体的具体话语行为，潜移默化地加强语言与个体身份的良性构建，从而实现对个体心理的有效引导。</w:t>
+      </w:r>
+      <w:r>
+        <w:t xml:space="preserve"> </w:t>
+      </w:r>
+      <w:r>
+        <w:t xml:space="preserve">当前，随着新信息技术和电子媒介的出现，政府通常将媒体作为实现言语交际和经验表征的工具，根据政治需要或意识形态的准则来选择、建构和处理新闻话语和图像，以便合法化政府行为。</w:t>
       </w:r>
     </w:p>
     <w:p>
@@ -2162,7 +2212,7 @@
         <w:pStyle w:val="a0"/>
       </w:pPr>
       <w:r>
-        <w:t xml:space="preserve">具体而言，国家借用多模态话语——语言文字、图像和图表的复合话语构建社会现实的人际互动，利用各种符号模态协同作用下构建的现实意义，引导民众心理。</w:t>
+        <w:t xml:space="preserve">具体而言，国家借用多模态话语——语言文字、图像和图表的复合话语构建社会中的人际互动，利用各种符号模态协同作用下构建的现实意义，引导民众心理。</w:t>
       </w:r>
       <w:r>
         <w:t xml:space="preserve"> </w:t>
@@ -2235,6 +2285,9 @@
         <w:t xml:space="preserve">”</w:t>
       </w:r>
       <w:r>
+        <w:t xml:space="preserve">、</w:t>
+      </w:r>
+      <w:r>
         <w:t xml:space="preserve">“</w:t>
       </w:r>
       <w:r>
@@ -2269,122 +2322,6 @@
       </w:r>
       <w:r>
         <w:t xml:space="preserve">，以缓解自身的恐惧和焦虑，进而作为一种政治延伸达到影射中国的目的。</w:t>
-      </w:r>
-    </w:p>
-    <w:p>
-      <w:pPr>
-        <w:pStyle w:val="a0"/>
-      </w:pPr>
-      <w:r>
-        <w:t xml:space="preserve">对于同一个客观事物，不同的语言表达会产生不同的效果，并演绎出不同的游戏规则和行事逻辑。</w:t>
-      </w:r>
-      <w:r>
-        <w:t xml:space="preserve"> </w:t>
-      </w:r>
-      <w:r>
-        <w:t xml:space="preserve">亚里士多德的《修辞学》和西塞罗的《论演说术》也无不强调话语是构建民众世界观和概念化政治问题的一种重要手段。</w:t>
-      </w:r>
-      <w:r>
-        <w:t xml:space="preserve"> </w:t>
-      </w:r>
-      <w:r>
-        <w:t xml:space="preserve">如，针对当前气候变暖问题，美国前副总统戈尔通常使用</w:t>
-      </w:r>
-      <w:r>
-        <w:t xml:space="preserve">“</w:t>
-      </w:r>
-      <w:r>
-        <w:t xml:space="preserve">气候危机</w:t>
-      </w:r>
-      <w:r>
-        <w:t xml:space="preserve">”</w:t>
-      </w:r>
-      <w:r>
-        <w:t xml:space="preserve">(climate crisis)或</w:t>
-      </w:r>
-      <w:r>
-        <w:t xml:space="preserve">“</w:t>
-      </w:r>
-      <w:r>
-        <w:t xml:space="preserve">气候混乱</w:t>
-      </w:r>
-      <w:r>
-        <w:t xml:space="preserve">”</w:t>
-      </w:r>
-      <w:r>
-        <w:t xml:space="preserve">(climate chaos)，而前总统小布什在其国情咨文中坚持使用</w:t>
-      </w:r>
-      <w:r>
-        <w:t xml:space="preserve">“</w:t>
-      </w:r>
-      <w:r>
-        <w:t xml:space="preserve">气候变化</w:t>
-      </w:r>
-      <w:r>
-        <w:t xml:space="preserve">”</w:t>
-      </w:r>
-      <w:r>
-        <w:t xml:space="preserve">(climate change)及</w:t>
-      </w:r>
-      <w:r>
-        <w:t xml:space="preserve">“</w:t>
-      </w:r>
-      <w:r>
-        <w:t xml:space="preserve">全球变暖</w:t>
-      </w:r>
-      <w:r>
-        <w:t xml:space="preserve">”</w:t>
-      </w:r>
-      <w:r>
-        <w:t xml:space="preserve">(global warming)。相比之下，</w:t>
-      </w:r>
-      <w:r>
-        <w:t xml:space="preserve">“</w:t>
-      </w:r>
-      <w:r>
-        <w:t xml:space="preserve">气候危机</w:t>
-      </w:r>
-      <w:r>
-        <w:t xml:space="preserve">”</w:t>
-      </w:r>
-      <w:r>
-        <w:t xml:space="preserve">和</w:t>
-      </w:r>
-      <w:r>
-        <w:t xml:space="preserve">“</w:t>
-      </w:r>
-      <w:r>
-        <w:t xml:space="preserve">气候混乱</w:t>
-      </w:r>
-      <w:r>
-        <w:t xml:space="preserve">”</w:t>
-      </w:r>
-      <w:r>
-        <w:t xml:space="preserve">明显强化了该问题的严重性和必须采取措施应对的紧迫感。而</w:t>
-      </w:r>
-      <w:r>
-        <w:t xml:space="preserve">“</w:t>
-      </w:r>
-      <w:r>
-        <w:t xml:space="preserve">气候变化</w:t>
-      </w:r>
-      <w:r>
-        <w:t xml:space="preserve">”</w:t>
-      </w:r>
-      <w:r>
-        <w:t xml:space="preserve">或</w:t>
-      </w:r>
-      <w:r>
-        <w:t xml:space="preserve">“</w:t>
-      </w:r>
-      <w:r>
-        <w:t xml:space="preserve">全球变暖</w:t>
-      </w:r>
-      <w:r>
-        <w:t xml:space="preserve">”</w:t>
-      </w:r>
-      <w:r>
-        <w:t xml:space="preserve">则将公众的注意力框定在全球平均气温上，认为该问题可控且尚未对人类形成太大的挑战，进而不去关注更为严重的诸如海啸、水灾及旱灾等环境问题。</w:t>
       </w:r>
     </w:p>
     <w:bookmarkEnd w:id="28"/>
@@ -2403,7 +2340,7 @@
         <w:pStyle w:val="FirstParagraph"/>
       </w:pPr>
       <w:r>
-        <w:t xml:space="preserve">以上三种实现途径构成相互关联、相互影响、有机统一的语言治理体系，对国家稳定、民族团结、社会成员个体发展、建立和延续良好的政治秩序，均具有长期且深远的影响。</w:t>
+        <w:t xml:space="preserve">以上三种实现途径构成相互关联、相互影响、有机统一的语言治理体系，对国家稳定、民族团结、社会成员个体发展、良好政治秩序的建立和延续，均具有长期且深远的影响。</w:t>
       </w:r>
     </w:p>
     <w:p>
@@ -2417,7 +2354,7 @@
         <w:t xml:space="preserve"> </w:t>
       </w:r>
       <w:r>
-        <w:t xml:space="preserve">比如，由于经济结构剧烈变化而导致的国民自我定位错位</w:t>
+        <w:t xml:space="preserve">如，由于经济结构剧烈变化而导致的国民自我定位错位</w:t>
       </w:r>
       <w:r>
         <w:t xml:space="preserve">(</w:t>
@@ -2434,7 +2371,7 @@
         <w:t xml:space="preserve">)</w:t>
       </w:r>
       <w:r>
-        <w:t xml:space="preserve">，由于人口结构变化和加速城镇化带来的人际信任缺失和新、老市民身份认同矛盾</w:t>
+        <w:t xml:space="preserve">，由于人口结构变化和加速城镇化带来的人际信任缺失和新老市民身份认同矛盾</w:t>
       </w:r>
       <w:r>
         <w:t xml:space="preserve">(</w:t>
@@ -2451,13 +2388,7 @@
         <w:t xml:space="preserve">)</w:t>
       </w:r>
       <w:r>
-        <w:t xml:space="preserve">，以及人民日益增长的政治参与需求与政府治理方式的不匹配等问题，都成为当代中国社会急需关注的问题。</w:t>
-      </w:r>
-      <w:r>
-        <w:t xml:space="preserve"> </w:t>
-      </w:r>
-      <w:r>
-        <w:t xml:space="preserve">如处理不当，极易造成民众情绪激化，甚至演变成恶行群体事件，损害社会稳定，威胁正常政治经济秩序</w:t>
+        <w:t xml:space="preserve">，以及人民日益增长的政治参与需求与政府治理方式的不匹配等问题</w:t>
       </w:r>
       <w:r>
         <w:t xml:space="preserve">(</w:t>
@@ -2474,48 +2405,147 @@
         <w:t xml:space="preserve">)</w:t>
       </w:r>
       <w:r>
+        <w:t xml:space="preserve">，都成为当代中国社会急需关注的问题。</w:t>
+      </w:r>
+      <w:r>
+        <w:t xml:space="preserve"> </w:t>
+      </w:r>
+      <w:r>
+        <w:t xml:space="preserve">如处理不当，极易造成民众情绪激化，甚至演变成恶行群体事件，损害社会稳定，威胁正常政治经济秩序。</w:t>
+      </w:r>
+      <w:r>
+        <w:t xml:space="preserve"> </w:t>
+      </w:r>
+      <w:r>
+        <w:t xml:space="preserve">然而，这些问题的产生很大程度上与语言距离和语言区隔密切相关，语言具有强烈的社会识别功能，对于打破群体隔阂，促进社会公众的心理融合具有重要的作用。</w:t>
+      </w:r>
+      <w:r>
+        <w:t xml:space="preserve"> </w:t>
+      </w:r>
+      <w:r>
+        <w:t xml:space="preserve">上述问题迫切需要国民具备较好的沟通能力和较高的语言文字应用水平，提升自身的综合素质，以便更好地融入主流社会。</w:t>
+      </w:r>
+      <w:r>
+        <w:t xml:space="preserve"> </w:t>
+      </w:r>
+      <w:r>
+        <w:t xml:space="preserve">我国的语言治理借助以上三种实施途径，从具体国情出发，呈现出了独特的治理面貌。</w:t>
+      </w:r>
+    </w:p>
+    <w:bookmarkStart w:id="30" w:name="城市治理"/>
+    <w:p>
+      <w:pPr>
+        <w:pStyle w:val="2"/>
+      </w:pPr>
+      <w:r>
+        <w:t xml:space="preserve">城市治理</w:t>
+      </w:r>
+    </w:p>
+    <w:p>
+      <w:pPr>
+        <w:pStyle w:val="FirstParagraph"/>
+      </w:pPr>
+      <w:r>
+        <w:t xml:space="preserve">在新时期国家治理与城市治理的理念推动下，城市语言治理能力现代化逐步成为城市研究的新任务。</w:t>
+      </w:r>
+      <w:r>
+        <w:t xml:space="preserve"> </w:t>
+      </w:r>
+      <w:r>
+        <w:t xml:space="preserve">就时间维度而言，城市语言治理包括常态性问题和应激性问题两部分。</w:t>
+      </w:r>
+    </w:p>
+    <w:p>
+      <w:pPr>
+        <w:pStyle w:val="a0"/>
+      </w:pPr>
+      <w:r>
+        <w:t xml:space="preserve">长远看来，如何实现以</w:t>
+      </w:r>
+      <w:r>
+        <w:t xml:space="preserve">“</w:t>
+      </w:r>
+      <w:r>
+        <w:t xml:space="preserve">人的城镇化</w:t>
+      </w:r>
+      <w:r>
+        <w:t xml:space="preserve">”</w:t>
+      </w:r>
+      <w:r>
+        <w:t xml:space="preserve">为核心的新型城镇化建设，处理好语言与社会、语言与人际、语言与语言、语言与方言之间的关系，成为当前城市治理和区域发展的新痛点和新难点。</w:t>
+      </w:r>
+      <w:r>
+        <w:t xml:space="preserve"> </w:t>
+      </w:r>
+      <w:r>
+        <w:t xml:space="preserve">中国城市化进程全面提速，国家统计局最新发布的关于2019年国民经济和社会发展统计公报显示，我国城镇常住人口已达84843万，城镇化率为60.60%，已经超过世界平均水平</w:t>
+      </w:r>
+      <w:r>
+        <w:t xml:space="preserve">(</w:t>
+      </w:r>
+      <w:hyperlink w:anchor="ref-ShenQi2021">
+        <w:r>
+          <w:rPr>
+            <w:rStyle w:val="ae"/>
+          </w:rPr>
+          <w:t xml:space="preserve">沈骑, 2021</w:t>
+        </w:r>
+      </w:hyperlink>
+      <w:r>
+        <w:t xml:space="preserve">)</w:t>
+      </w:r>
+      <w:r>
         <w:t xml:space="preserve">。</w:t>
       </w:r>
       <w:r>
         <w:t xml:space="preserve"> </w:t>
       </w:r>
       <w:r>
-        <w:t xml:space="preserve">然而，这些问题的产生很大程度上与语言距离和语言区隔密切相关，语言具有强烈的社会识别功能，对于打破群体隔阂，促进社会公众的心理融合具有重要的作用。</w:t>
-      </w:r>
-      <w:r>
-        <w:t xml:space="preserve"> </w:t>
-      </w:r>
-      <w:r>
-        <w:t xml:space="preserve">上述问题迫切需要国民具备较好的沟通能力和较高的语言文字应用水平，提升自身的综合素质，以便更好地融入主流社会。</w:t>
-      </w:r>
-      <w:r>
-        <w:t xml:space="preserve"> </w:t>
-      </w:r>
-      <w:r>
-        <w:t xml:space="preserve">我国的语言治理借助以上三种实施途径，从具体国情出发，呈现出了独特的治理面貌。</w:t>
-      </w:r>
-    </w:p>
-    <w:bookmarkStart w:id="30" w:name="城市治理"/>
-    <w:p>
-      <w:pPr>
-        <w:pStyle w:val="2"/>
-      </w:pPr>
-      <w:r>
-        <w:t xml:space="preserve">城市治理</w:t>
-      </w:r>
-    </w:p>
-    <w:p>
-      <w:pPr>
-        <w:pStyle w:val="FirstParagraph"/>
-      </w:pPr>
-      <w:r>
-        <w:t xml:space="preserve">在新时代国家治理与城市治理的理念推动下，城市语言治理能力与治理能力现代化逐步成为城市研究的新任务。</w:t>
-      </w:r>
-      <w:r>
-        <w:t xml:space="preserve"> </w:t>
-      </w:r>
-      <w:r>
-        <w:t xml:space="preserve">就时间维度而言，城市语言治理包括常态性问题和应激性问题两部分。</w:t>
+        <w:t xml:space="preserve">城镇化的发展促成了频繁的人口流动，导致国内出现了大量的新市民和流动人口。</w:t>
+      </w:r>
+      <w:r>
+        <w:t xml:space="preserve"> </w:t>
+      </w:r>
+      <w:r>
+        <w:t xml:space="preserve">而无论是农民工还是城市新市民，他们必然带来语言的接触与融合，进而带来语言地图的变更。</w:t>
+      </w:r>
+      <w:r>
+        <w:t xml:space="preserve"> </w:t>
+      </w:r>
+      <w:r>
+        <w:t xml:space="preserve">然而，语言地图变更的实质是方言与其他正在逐步逝去的乡土生活和文化记忆一起，经历着一个前所未有的极速变异过程——亦或是在当地语言之外形成了</w:t>
+      </w:r>
+      <w:r>
+        <w:t xml:space="preserve">“</w:t>
+      </w:r>
+      <w:r>
+        <w:t xml:space="preserve">方言岛</w:t>
+      </w:r>
+      <w:r>
+        <w:t xml:space="preserve">”</w:t>
+      </w:r>
+      <w:r>
+        <w:t xml:space="preserve">，亦或是产生了新的语言变异和变体</w:t>
+      </w:r>
+      <w:r>
+        <w:t xml:space="preserve">(</w:t>
+      </w:r>
+      <w:hyperlink w:anchor="ref-WuXiaoJun2020">
+        <w:r>
+          <w:rPr>
+            <w:rStyle w:val="ae"/>
+          </w:rPr>
+          <w:t xml:space="preserve">武小军, 2020</w:t>
+        </w:r>
+      </w:hyperlink>
+      <w:r>
+        <w:t xml:space="preserve">)</w:t>
+      </w:r>
+      <w:r>
+        <w:t xml:space="preserve"> </w:t>
+      </w:r>
+      <w:r>
+        <w:t xml:space="preserve">这一过程最终导致了大量人群失语、失权、失利。</w:t>
       </w:r>
     </w:p>
     <w:p>
@@ -2523,109 +2553,7 @@
         <w:pStyle w:val="a0"/>
       </w:pPr>
       <w:r>
-        <w:t xml:space="preserve">长远看来，如何实现以</w:t>
-      </w:r>
-      <w:r>
-        <w:t xml:space="preserve">“</w:t>
-      </w:r>
-      <w:r>
-        <w:t xml:space="preserve">人的城镇化</w:t>
-      </w:r>
-      <w:r>
-        <w:t xml:space="preserve">”</w:t>
-      </w:r>
-      <w:r>
-        <w:t xml:space="preserve">为核心的新型城镇化建设，处理好人与语言、语言与社会、语言与语言、语言与方言之间的关系，成为当前城市治理和区域发展的新痛点和新难点。</w:t>
-      </w:r>
-      <w:r>
-        <w:t xml:space="preserve"> </w:t>
-      </w:r>
-      <w:r>
-        <w:t xml:space="preserve">中国城市化进程全面提速，国家统计局最新发布的关于2019年国民经济和社会发展统计公报显示，我国城镇常住人口已达84843万，城镇化率为60.60%，已经超过世界平均水平</w:t>
-      </w:r>
-      <w:r>
-        <w:t xml:space="preserve">(</w:t>
-      </w:r>
-      <w:hyperlink w:anchor="ref-ShenQi2021">
-        <w:r>
-          <w:rPr>
-            <w:rStyle w:val="ae"/>
-          </w:rPr>
-          <w:t xml:space="preserve">沈骑, 2021</w:t>
-        </w:r>
-      </w:hyperlink>
-      <w:r>
-        <w:t xml:space="preserve">)</w:t>
-      </w:r>
-      <w:r>
-        <w:t xml:space="preserve">。</w:t>
-      </w:r>
-      <w:r>
-        <w:t xml:space="preserve"> </w:t>
-      </w:r>
-      <w:r>
-        <w:t xml:space="preserve">城镇化的发展促成了频繁的人口流动，导致国内出现了大量的新市民或流动人口。</w:t>
-      </w:r>
-      <w:r>
-        <w:t xml:space="preserve"> </w:t>
-      </w:r>
-      <w:r>
-        <w:t xml:space="preserve">而无论是农民工还是城市新市民，他们必然带来语言的接触与融合，导致语言地图的变更。</w:t>
-      </w:r>
-      <w:r>
-        <w:t xml:space="preserve"> </w:t>
-      </w:r>
-      <w:r>
-        <w:t xml:space="preserve">方言与其他正在逐步逝去的乡土生活和文化记忆一起，均在经历着一个前所未有的极速变异过程——亦或是在当地语言之外形成了</w:t>
-      </w:r>
-      <w:r>
-        <w:t xml:space="preserve">“</w:t>
-      </w:r>
-      <w:r>
-        <w:t xml:space="preserve">方言岛</w:t>
-      </w:r>
-      <w:r>
-        <w:t xml:space="preserve">”</w:t>
-      </w:r>
-      <w:r>
-        <w:t xml:space="preserve">，亦或是产生了新的语言变异和变体</w:t>
-      </w:r>
-      <w:r>
-        <w:t xml:space="preserve">(</w:t>
-      </w:r>
-      <w:hyperlink w:anchor="ref-WuXiaoJun2020">
-        <w:r>
-          <w:rPr>
-            <w:rStyle w:val="ae"/>
-          </w:rPr>
-          <w:t xml:space="preserve">武小军, 2020</w:t>
-        </w:r>
-      </w:hyperlink>
-      <w:r>
-        <w:t xml:space="preserve">)</w:t>
-      </w:r>
-      <w:r>
-        <w:t xml:space="preserve">。</w:t>
-      </w:r>
-      <w:r>
-        <w:t xml:space="preserve"> </w:t>
-      </w:r>
-      <w:r>
-        <w:t xml:space="preserve">这一过程导致了大量人群失语、失权、失利。</w:t>
-      </w:r>
-    </w:p>
-    <w:p>
-      <w:pPr>
-        <w:pStyle w:val="a0"/>
-      </w:pPr>
-      <w:r>
-        <w:t xml:space="preserve">传统治理视角认为，对于城市主体人群和新进人群/少数人群的隔阂和矛盾，主要通过增强后者社会融合度（比如农民工的城市化程度或少数民族的融入感等）等加以改善。</w:t>
-      </w:r>
-      <w:r>
-        <w:t xml:space="preserve"> </w:t>
-      </w:r>
-      <w:r>
-        <w:t xml:space="preserve">但上述局面使得语言在城市治理中的协调与中介价值日益凸显。</w:t>
+        <w:t xml:space="preserve">传统治理视角提出，对于城市主体人群和新进人群/少数人群的隔阂和矛盾，主要通过增强后者社会融合度（比如农民工的城市化程度或少数民族的融入感等）等加以改善，上述局面的出现推动着语言在城市治理中的协调与中介价值更加凸显。</w:t>
       </w:r>
       <w:r>
         <w:t xml:space="preserve"> </w:t>
@@ -2879,7 +2807,13 @@
         <w:pStyle w:val="a0"/>
       </w:pPr>
       <w:r>
-        <w:t xml:space="preserve">此外，共同富裕是乡村振兴的最终目标。我国通过将语言的政治经济与社会文化职能与共同富裕的目标有机结合，推动全社会实现物质生活与精神生活的共同富裕。</w:t>
+        <w:t xml:space="preserve">另外，共同富裕是乡村振兴的最终目标，我们必须关注语言如何推动共同富裕的实现。</w:t>
+      </w:r>
+      <w:r>
+        <w:t xml:space="preserve"> </w:t>
+      </w:r>
+      <w:r>
+        <w:t xml:space="preserve">具体而言，我国通过将语言的政治经济与社会文化职能与共同富裕的目标有机结合，推动全社会实现物质生活与精神生活的共同富裕。</w:t>
       </w:r>
     </w:p>
     <w:p>
@@ -2916,7 +2850,7 @@
         <w:t xml:space="preserve"> </w:t>
       </w:r>
       <w:r>
-        <w:t xml:space="preserve">智慧语言教学、智能翻译等技术不仅推动了语言学习和使用方式的变革，同时不断拓展了语言技术的应用场景和应用深度，从而促进了语言新业态的产生以及数字经济的高速发展，从而夯实了共同富裕的物质基础；</w:t>
+        <w:t xml:space="preserve">智慧语言教学、智能翻译等技术不仅推动了语言学习和使用方式的变革，而且拓展了语言技术的应用场景和应用深度，从而促进了语言新业态的产生以及数字经济的高速发展，最终夯实了共同富裕的物质基础；</w:t>
       </w:r>
     </w:p>
     <w:p>
@@ -3078,7 +3012,7 @@
         <w:t xml:space="preserve"> </w:t>
       </w:r>
       <w:r>
-        <w:t xml:space="preserve">这一新的态势和格局使得媒体的语言文字行为将形成范围更广阔的社会示范效应；但其巨大的活跃性能也在一定程度上改变着语言文字的生态，给新媒体语言治理带来新的问题。</w:t>
+        <w:t xml:space="preserve">这一新的态势和格局使得媒体的语言文字行为具有范围更广阔的社会示范效应，其巨大的活跃性能也在一定程度上改变着语言文字的生态，给新媒体语言治理带来新的问题。</w:t>
       </w:r>
     </w:p>
     <w:p>
@@ -3187,7 +3121,7 @@
     </w:p>
     <w:bookmarkEnd w:id="32"/>
     <w:bookmarkEnd w:id="33"/>
-    <w:bookmarkStart w:id="113" w:name="总结与讨论"/>
+    <w:bookmarkStart w:id="115" w:name="总结与讨论"/>
     <w:p>
       <w:pPr>
         <w:pStyle w:val="1"/>
@@ -3201,7 +3135,7 @@
         <w:pStyle w:val="FirstParagraph"/>
       </w:pPr>
       <w:r>
-        <w:t xml:space="preserve">本文从语言政治学视角归纳了语言公共政策对国家治理、群体治理以及个体治理的重要性，揭示了语言影响的长期性、广泛性和复杂性，呈现了语言规划影响社会成员政治社会生活和取向的多层次、多面向影响，为我们在较大范围内从事理论概括和理论创新提供了坚实基础。</w:t>
+        <w:t xml:space="preserve">本文从语言政治学视角表明语言公共政策对国家治理、群体治理以及个体治理的重要性，揭示出语言影响的长期性、广泛性和复杂性，为我们在较大范围内从事理论概括和理论创新提供了坚实的基础。</w:t>
       </w:r>
     </w:p>
     <w:p>
@@ -3215,7 +3149,7 @@
         <w:t xml:space="preserve"> </w:t>
       </w:r>
       <w:r>
-        <w:t xml:space="preserve">虽然有关研究已被语言学和教育学领域的学者所关注，但本文从政治学视角提供了有关语言治理的实现机制，体现了基于语言功能的不同治理策略，为思考如何切实实现民族平等、有效引导公民参与、提升治理效率、降低治理难度，提供新思路。</w:t>
+        <w:t xml:space="preserve">虽然有关研究已为语言学和教育学学者所关注，但本文从政治学角度出发提供了有关语言治理的实现机制，体现了基于语言功能的不同治理策略，为思考如何切实实现民族平等、有效引导公民参与以及降低治理难度提供了新思路。</w:t>
       </w:r>
       <w:r>
         <w:t xml:space="preserve"> </w:t>
@@ -3235,7 +3169,7 @@
         <w:t xml:space="preserve"> </w:t>
       </w:r>
       <w:r>
-        <w:t xml:space="preserve">语言治理是一个广泛的社会政治调控过程，其中包含对中国历史、中国国情、中国实践的全面把握，包括对各个国家机关、党政机关的动员组织，是带有全局性、战略性、根本性和长期性的重大任务，只有坚持党中央的集中统一领导，才能有效总揽全局、协调各方，制定正确的语言规划和发展战略，推进中国特色社会治理，构建良好社会氛围、稳定政治秩序，实现语言治理现代化。</w:t>
+        <w:t xml:space="preserve">语言治理是一个广泛的社会政治调控过程，其中包含对中国历史、中国国情、中国实践的全面把握，包括对各个国家机关、党政机关的动员组织，是带有全局性、战略性、根本性和长期性的重大任务，只有坚持党中央的集中统一领导，才能有效总揽全局、协调各方，制定正确的语言规划和发展战略，推进中国特色的社会治理、稳定政治秩序，实现语言治理现代化。</w:t>
       </w:r>
     </w:p>
     <w:p>
@@ -3243,7 +3177,7 @@
         <w:pStyle w:val="a0"/>
       </w:pPr>
       <w:r>
-        <w:t xml:space="preserve">其次，服务于国家总体目标。作为国家公共政策的组成部分，国家语言政策的制定及实施应基于国家治理理念和总体目标。</w:t>
+        <w:t xml:space="preserve">其次，服务于国家总体目标。作为国家公共政策的组成部分，国家语言政策的制定及实施应服务于国家治理的总体理念和目标。</w:t>
       </w:r>
       <w:r>
         <w:t xml:space="preserve"> </w:t>
@@ -3263,7 +3197,7 @@
         <w:t xml:space="preserve"> </w:t>
       </w:r>
       <w:r>
-        <w:t xml:space="preserve">当前，社会分化严重、社会矛盾突出，群体间对公共资源、国家机构，特别是语言规划控制权的争夺日益激烈，极其容易引发群体事件，影响社会秩序稳定。国家治理需要注重语言对群体身份的塑造作用，运用语言治理</w:t>
+        <w:t xml:space="preserve">当前，社会分化严重、社会矛盾突出，各群体对公共资源、国家机构，特别是语言规划控制权的争夺日益激烈，极其容易引发群体事件，影响社会秩序稳定。国家治理需要注重语言对群体身份的塑造作用，运用语言治理</w:t>
       </w:r>
       <w:r>
         <w:t xml:space="preserve">“</w:t>
@@ -3275,7 +3209,7 @@
         <w:t xml:space="preserve">”</w:t>
       </w:r>
       <w:r>
-        <w:t xml:space="preserve">的调控功能，对民众心理状态进行潜移默化而又具有持续性的调整和培养，调节个体社会成员的自我定位和人际关系，促进群体间心理融合，避免话语冲突导致严重的政治冲突。</w:t>
+        <w:t xml:space="preserve">的调控功能，对民众心理状态进行潜移默化而又具有持续性的调整和培养，调节个体社会成员的自我定位和人际关系，促进群体间的心理融合，避免话语冲突引起严重的政治冲突。</w:t>
       </w:r>
     </w:p>
     <w:p>
@@ -3289,7 +3223,7 @@
         <w:t xml:space="preserve"> </w:t>
       </w:r>
       <w:r>
-        <w:t xml:space="preserve">对于中国这个多方言国家来说，普通话是进行现代国家治理不可或缺的语言工具，但一旦过分推行通用语，导致方言和少数民族语言式微，那么语言治理的效果也必会随之降低，尤其在地方意识或族群文化比较浓厚的地区，如果仅一味强调通用语，将很可能适得其反。并且，目前推广普通话只是聚焦于语音、语调层面的推广</w:t>
+        <w:t xml:space="preserve">对于中国这个多方言国家来说，普通话是进行现代国家治理不可或缺的语言工具，但过分推行通用语将会使得方言和少数民族语言式微，导致语言治理效果随之降低，尤其在地方意识或族群文化比较浓厚的地区。不仅如此，目前推广普通话只是聚焦于语音、语调层面的推广</w:t>
       </w:r>
       <w:r>
         <w:t xml:space="preserve">(</w:t>
@@ -3309,7 +3243,7 @@
         <w:t xml:space="preserve">，国民是否能从语义这个根本目的上理解通用语治理与方言保护之间的非对立性有待考察。这要求我们明确推广普通话的目的和效果，妥善处理推行通用语与保护地方方言、少数民族语言的关系，平衡建立低成本交流环境与合理利用地方文化资源的关系，切实保障语言权利，解决语言问题，构建和谐语言生活。</w:t>
       </w:r>
     </w:p>
-    <w:bookmarkStart w:id="112" w:name="refs"/>
+    <w:bookmarkStart w:id="114" w:name="refs"/>
     <w:bookmarkStart w:id="34" w:name="ref-Anthony2002"/>
     <w:p>
       <w:pPr>
@@ -3739,12 +3673,100 @@
       </w:hyperlink>
     </w:p>
     <w:bookmarkEnd w:id="44"/>
-    <w:bookmarkStart w:id="45" w:name="ref-Hu2019"/>
+    <w:bookmarkStart w:id="46" w:name="ref-HenriTajfelJohnTurner2004"/>
     <w:p>
       <w:pPr>
         <w:pStyle w:val="a8"/>
       </w:pPr>
       <w:r>
+        <w:t xml:space="preserve">Henri Tajfel, &amp; John Turner. (2004).</w:t>
+      </w:r>
+      <w:r>
+        <w:t xml:space="preserve"> </w:t>
+      </w:r>
+      <w:r>
+        <w:rPr>
+          <w:iCs/>
+          <w:i/>
+        </w:rPr>
+        <w:t xml:space="preserve">The</w:t>
+      </w:r>
+      <w:r>
+        <w:rPr>
+          <w:iCs/>
+          <w:i/>
+        </w:rPr>
+        <w:t xml:space="preserve"> </w:t>
+      </w:r>
+      <w:r>
+        <w:rPr>
+          <w:iCs/>
+          <w:i/>
+        </w:rPr>
+        <w:t xml:space="preserve">Social Identity Theory</w:t>
+      </w:r>
+      <w:r>
+        <w:rPr>
+          <w:iCs/>
+          <w:i/>
+        </w:rPr>
+        <w:t xml:space="preserve"> </w:t>
+      </w:r>
+      <w:r>
+        <w:rPr>
+          <w:iCs/>
+          <w:i/>
+        </w:rPr>
+        <w:t xml:space="preserve">of</w:t>
+      </w:r>
+      <w:r>
+        <w:rPr>
+          <w:iCs/>
+          <w:i/>
+        </w:rPr>
+        <w:t xml:space="preserve"> </w:t>
+      </w:r>
+      <w:r>
+        <w:rPr>
+          <w:iCs/>
+          <w:i/>
+        </w:rPr>
+        <w:t xml:space="preserve">Intergroup Behavior</w:t>
+      </w:r>
+      <w:r>
+        <w:t xml:space="preserve"> </w:t>
+      </w:r>
+      <w:r>
+        <w:t xml:space="preserve">(p. 293).</w:t>
+      </w:r>
+      <w:r>
+        <w:t xml:space="preserve"> </w:t>
+      </w:r>
+      <w:r>
+        <w:t xml:space="preserve">Psychology Press</w:t>
+      </w:r>
+      <w:r>
+        <w:t xml:space="preserve">.</w:t>
+      </w:r>
+      <w:r>
+        <w:t xml:space="preserve"> </w:t>
+      </w:r>
+      <w:hyperlink r:id="rId45">
+        <w:r>
+          <w:rPr>
+            <w:rStyle w:val="ae"/>
+          </w:rPr>
+          <w:t xml:space="preserve">https://doi.org/10.4324/9780203505984-16</w:t>
+        </w:r>
+      </w:hyperlink>
+    </w:p>
+    <w:bookmarkEnd w:id="46"/>
+    <w:bookmarkStart w:id="47" w:name="ref-Hu2019"/>
+    <w:p>
+      <w:pPr>
+        <w:pStyle w:val="a8"/>
+      </w:pPr>
+      <w:r>
         <w:t xml:space="preserve">Hu, Y. (2019). Refocusing democracy:</w:t>
       </w:r>
       <w:r>
@@ -3795,8 +3817,8 @@
         <w:t xml:space="preserve">(2), 302–320.</w:t>
       </w:r>
     </w:p>
-    <w:bookmarkEnd w:id="45"/>
-    <w:bookmarkStart w:id="47" w:name="ref-Hu2020b"/>
+    <w:bookmarkEnd w:id="47"/>
+    <w:bookmarkStart w:id="49" w:name="ref-Hu2020b"/>
     <w:p>
       <w:pPr>
         <w:pStyle w:val="a8"/>
@@ -3872,7 +3894,7 @@
       <w:r>
         <w:t xml:space="preserve"> </w:t>
       </w:r>
-      <w:hyperlink r:id="rId46">
+      <w:hyperlink r:id="rId48">
         <w:r>
           <w:rPr>
             <w:rStyle w:val="ae"/>
@@ -3881,8 +3903,8 @@
         </w:r>
       </w:hyperlink>
     </w:p>
-    <w:bookmarkEnd w:id="47"/>
-    <w:bookmarkStart w:id="49" w:name="ref-HuLiu2020"/>
+    <w:bookmarkEnd w:id="49"/>
+    <w:bookmarkStart w:id="51" w:name="ref-HuLiu2020"/>
     <w:p>
       <w:pPr>
         <w:pStyle w:val="a8"/>
@@ -3973,7 +3995,7 @@
       <w:r>
         <w:t xml:space="preserve"> </w:t>
       </w:r>
-      <w:hyperlink r:id="rId48">
+      <w:hyperlink r:id="rId50">
         <w:r>
           <w:rPr>
             <w:rStyle w:val="ae"/>
@@ -3982,8 +4004,8 @@
         </w:r>
       </w:hyperlink>
     </w:p>
-    <w:bookmarkEnd w:id="49"/>
-    <w:bookmarkStart w:id="51" w:name="ref-KathrynKendall2017"/>
+    <w:bookmarkEnd w:id="51"/>
+    <w:bookmarkStart w:id="53" w:name="ref-KathrynKendall2017"/>
     <w:p>
       <w:pPr>
         <w:pStyle w:val="a8"/>
@@ -4082,7 +4104,7 @@
       <w:r>
         <w:t xml:space="preserve"> </w:t>
       </w:r>
-      <w:hyperlink r:id="rId50">
+      <w:hyperlink r:id="rId52">
         <w:r>
           <w:rPr>
             <w:rStyle w:val="ae"/>
@@ -4091,8 +4113,8 @@
         </w:r>
       </w:hyperlink>
     </w:p>
-    <w:bookmarkEnd w:id="51"/>
-    <w:bookmarkStart w:id="53" w:name="ref-Laitin1977"/>
+    <w:bookmarkEnd w:id="53"/>
+    <w:bookmarkStart w:id="55" w:name="ref-Laitin1977"/>
     <w:p>
       <w:pPr>
         <w:pStyle w:val="a8"/>
@@ -4156,7 +4178,7 @@
       <w:r>
         <w:t xml:space="preserve"> </w:t>
       </w:r>
-      <w:hyperlink r:id="rId52">
+      <w:hyperlink r:id="rId54">
         <w:r>
           <w:rPr>
             <w:rStyle w:val="ae"/>
@@ -4165,8 +4187,8 @@
         </w:r>
       </w:hyperlink>
     </w:p>
-    <w:bookmarkEnd w:id="53"/>
-    <w:bookmarkStart w:id="54" w:name="ref-LiangEtAl2018"/>
+    <w:bookmarkEnd w:id="55"/>
+    <w:bookmarkStart w:id="56" w:name="ref-LiangEtAl2018"/>
     <w:p>
       <w:pPr>
         <w:pStyle w:val="a8"/>
@@ -4240,8 +4262,8 @@
         <w:t xml:space="preserve">(6), 1093–1111.</w:t>
       </w:r>
     </w:p>
-    <w:bookmarkEnd w:id="54"/>
-    <w:bookmarkStart w:id="55" w:name="ref-Liu2015"/>
+    <w:bookmarkEnd w:id="56"/>
+    <w:bookmarkStart w:id="57" w:name="ref-Liu2015"/>
     <w:p>
       <w:pPr>
         <w:pStyle w:val="a8"/>
@@ -4335,8 +4357,8 @@
         <w:t xml:space="preserve">.</w:t>
       </w:r>
     </w:p>
-    <w:bookmarkEnd w:id="55"/>
-    <w:bookmarkStart w:id="57" w:name="ref-LiuPizzi2018"/>
+    <w:bookmarkEnd w:id="57"/>
+    <w:bookmarkStart w:id="59" w:name="ref-LiuPizzi2018"/>
     <w:p>
       <w:pPr>
         <w:pStyle w:val="a8"/>
@@ -4402,7 +4424,7 @@
       <w:r>
         <w:t xml:space="preserve"> </w:t>
       </w:r>
-      <w:hyperlink r:id="rId56">
+      <w:hyperlink r:id="rId58">
         <w:r>
           <w:rPr>
             <w:rStyle w:val="ae"/>
@@ -4411,8 +4433,8 @@
         </w:r>
       </w:hyperlink>
     </w:p>
-    <w:bookmarkEnd w:id="57"/>
-    <w:bookmarkStart w:id="58" w:name="ref-MaKeSiEnGeSi1961"/>
+    <w:bookmarkEnd w:id="59"/>
+    <w:bookmarkStart w:id="60" w:name="ref-MaKeSiEnGeSi1961"/>
     <w:p>
       <w:pPr>
         <w:pStyle w:val="a8"/>
@@ -4446,8 +4468,8 @@
         <w:t xml:space="preserve">.</w:t>
       </w:r>
     </w:p>
-    <w:bookmarkEnd w:id="58"/>
-    <w:bookmarkStart w:id="60" w:name="ref-Mead2012"/>
+    <w:bookmarkEnd w:id="60"/>
+    <w:bookmarkStart w:id="62" w:name="ref-Mead2012"/>
     <w:p>
       <w:pPr>
         <w:pStyle w:val="a8"/>
@@ -4483,7 +4505,7 @@
       <w:r>
         <w:t xml:space="preserve"> </w:t>
       </w:r>
-      <w:hyperlink r:id="rId59">
+      <w:hyperlink r:id="rId61">
         <w:r>
           <w:rPr>
             <w:rStyle w:val="ae"/>
@@ -4492,8 +4514,8 @@
         </w:r>
       </w:hyperlink>
     </w:p>
-    <w:bookmarkEnd w:id="60"/>
-    <w:bookmarkStart w:id="62" w:name="ref-MillerRose1990"/>
+    <w:bookmarkEnd w:id="62"/>
+    <w:bookmarkStart w:id="64" w:name="ref-MillerRose1990"/>
     <w:p>
       <w:pPr>
         <w:pStyle w:val="a8"/>
@@ -4530,7 +4552,7 @@
       <w:r>
         <w:t xml:space="preserve"> </w:t>
       </w:r>
-      <w:hyperlink r:id="rId61">
+      <w:hyperlink r:id="rId63">
         <w:r>
           <w:rPr>
             <w:rStyle w:val="ae"/>
@@ -4539,8 +4561,8 @@
         </w:r>
       </w:hyperlink>
     </w:p>
-    <w:bookmarkEnd w:id="62"/>
-    <w:bookmarkStart w:id="63" w:name="ref-Ostrom2015"/>
+    <w:bookmarkEnd w:id="64"/>
+    <w:bookmarkStart w:id="65" w:name="ref-Ostrom2015"/>
     <w:p>
       <w:pPr>
         <w:pStyle w:val="a8"/>
@@ -4574,8 +4596,8 @@
         <w:t xml:space="preserve">.</w:t>
       </w:r>
     </w:p>
-    <w:bookmarkEnd w:id="63"/>
-    <w:bookmarkStart w:id="65" w:name="ref-RendallEtAl2010"/>
+    <w:bookmarkEnd w:id="65"/>
+    <w:bookmarkStart w:id="67" w:name="ref-RendallEtAl2010"/>
     <w:p>
       <w:pPr>
         <w:pStyle w:val="a8"/>
@@ -4657,7 +4679,7 @@
       <w:r>
         <w:t xml:space="preserve"> </w:t>
       </w:r>
-      <w:hyperlink r:id="rId64">
+      <w:hyperlink r:id="rId66">
         <w:r>
           <w:rPr>
             <w:rStyle w:val="ae"/>
@@ -4666,8 +4688,8 @@
         </w:r>
       </w:hyperlink>
     </w:p>
-    <w:bookmarkEnd w:id="65"/>
-    <w:bookmarkStart w:id="67" w:name="ref-VroomeEtAl2013"/>
+    <w:bookmarkEnd w:id="67"/>
+    <w:bookmarkStart w:id="69" w:name="ref-VroomeEtAl2013"/>
     <w:p>
       <w:pPr>
         <w:pStyle w:val="a8"/>
@@ -4773,7 +4795,7 @@
       <w:r>
         <w:t xml:space="preserve"> </w:t>
       </w:r>
-      <w:hyperlink r:id="rId66">
+      <w:hyperlink r:id="rId68">
         <w:r>
           <w:rPr>
             <w:rStyle w:val="ae"/>
@@ -4782,8 +4804,8 @@
         </w:r>
       </w:hyperlink>
     </w:p>
-    <w:bookmarkEnd w:id="67"/>
-    <w:bookmarkStart w:id="69" w:name="ref-WrightTaylor1995"/>
+    <w:bookmarkEnd w:id="69"/>
+    <w:bookmarkStart w:id="71" w:name="ref-WrightTaylor1995"/>
     <w:p>
       <w:pPr>
         <w:pStyle w:val="a8"/>
@@ -4898,7 +4920,7 @@
       <w:r>
         <w:t xml:space="preserve"> </w:t>
       </w:r>
-      <w:hyperlink r:id="rId68">
+      <w:hyperlink r:id="rId70">
         <w:r>
           <w:rPr>
             <w:rStyle w:val="ae"/>
@@ -4907,8 +4929,8 @@
         </w:r>
       </w:hyperlink>
     </w:p>
-    <w:bookmarkEnd w:id="69"/>
-    <w:bookmarkStart w:id="70" w:name="ref-DingJianXinYangHui2020"/>
+    <w:bookmarkEnd w:id="71"/>
+    <w:bookmarkStart w:id="72" w:name="ref-DingJianXinYangHui2020"/>
     <w:p>
       <w:pPr>
         <w:pStyle w:val="a8"/>
@@ -4949,8 +4971,8 @@
         <w:t xml:space="preserve">(04), 107–112.</w:t>
       </w:r>
     </w:p>
-    <w:bookmarkEnd w:id="70"/>
-    <w:bookmarkStart w:id="71" w:name="ref-HeZengKe2014"/>
+    <w:bookmarkEnd w:id="72"/>
+    <w:bookmarkStart w:id="73" w:name="ref-HeZengKe2014"/>
     <w:p>
       <w:pPr>
         <w:pStyle w:val="a8"/>
@@ -4985,8 +5007,8 @@
         <w:t xml:space="preserve">, 11–15.</w:t>
       </w:r>
     </w:p>
-    <w:bookmarkEnd w:id="71"/>
-    <w:bookmarkStart w:id="72" w:name="ref-LiuHuaXiaYuanQingHuan2017"/>
+    <w:bookmarkEnd w:id="73"/>
+    <w:bookmarkStart w:id="74" w:name="ref-LiuHuaXiaYuanQingHuan2017"/>
     <w:p>
       <w:pPr>
         <w:pStyle w:val="a8"/>
@@ -5021,8 +5043,8 @@
         <w:t xml:space="preserve">, 8–15.</w:t>
       </w:r>
     </w:p>
-    <w:bookmarkEnd w:id="72"/>
-    <w:bookmarkStart w:id="73" w:name="ref-LiuHong1993"/>
+    <w:bookmarkEnd w:id="74"/>
+    <w:bookmarkStart w:id="75" w:name="ref-LiuHong1993"/>
     <w:p>
       <w:pPr>
         <w:pStyle w:val="a8"/>
@@ -5057,8 +5079,8 @@
         <w:t xml:space="preserve">, 93–102.</w:t>
       </w:r>
     </w:p>
-    <w:bookmarkEnd w:id="73"/>
-    <w:bookmarkStart w:id="74" w:name="ref-LuHuiLinPanYi2014"/>
+    <w:bookmarkEnd w:id="75"/>
+    <w:bookmarkStart w:id="76" w:name="ref-LuHuiLinPanYi2014"/>
     <w:p>
       <w:pPr>
         <w:pStyle w:val="a8"/>
@@ -5093,8 +5115,8 @@
         <w:t xml:space="preserve">.</w:t>
       </w:r>
     </w:p>
-    <w:bookmarkEnd w:id="74"/>
-    <w:bookmarkStart w:id="75" w:name="ref-TangXuJunEtAl2019"/>
+    <w:bookmarkEnd w:id="76"/>
+    <w:bookmarkStart w:id="77" w:name="ref-TangXuJunEtAl2019"/>
     <w:p>
       <w:pPr>
         <w:pStyle w:val="a8"/>
@@ -5119,8 +5141,8 @@
         <w:t xml:space="preserve">(No. No.10).</w:t>
       </w:r>
     </w:p>
-    <w:bookmarkEnd w:id="75"/>
-    <w:bookmarkStart w:id="77" w:name="ref-MengHongLi2010"/>
+    <w:bookmarkEnd w:id="77"/>
+    <w:bookmarkStart w:id="79" w:name="ref-MengHongLi2010"/>
     <w:p>
       <w:pPr>
         <w:pStyle w:val="a8"/>
@@ -5157,7 +5179,7 @@
       <w:r>
         <w:t xml:space="preserve"> </w:t>
       </w:r>
-      <w:hyperlink r:id="rId76">
+      <w:hyperlink r:id="rId78">
         <w:r>
           <w:rPr>
             <w:rStyle w:val="ae"/>
@@ -5166,8 +5188,8 @@
         </w:r>
       </w:hyperlink>
     </w:p>
-    <w:bookmarkEnd w:id="77"/>
-    <w:bookmarkStart w:id="78" w:name="ref-ZhangWeiGuo2011"/>
+    <w:bookmarkEnd w:id="79"/>
+    <w:bookmarkStart w:id="80" w:name="ref-ZhangWeiGuo2011"/>
     <w:p>
       <w:pPr>
         <w:pStyle w:val="a8"/>
@@ -5202,8 +5224,8 @@
         <w:t xml:space="preserve">, 140–149.</w:t>
       </w:r>
     </w:p>
-    <w:bookmarkEnd w:id="78"/>
-    <w:bookmarkStart w:id="79" w:name="ref-ZhangWeiGuo2020"/>
+    <w:bookmarkEnd w:id="80"/>
+    <w:bookmarkStart w:id="81" w:name="ref-ZhangWeiGuo2020"/>
     <w:p>
       <w:pPr>
         <w:pStyle w:val="a8"/>
@@ -5238,8 +5260,8 @@
         <w:t xml:space="preserve">, 37–51.</w:t>
       </w:r>
     </w:p>
-    <w:bookmarkEnd w:id="79"/>
-    <w:bookmarkStart w:id="80" w:name="ref-ZhangWeiGuoSunTao2016"/>
+    <w:bookmarkEnd w:id="81"/>
+    <w:bookmarkStart w:id="82" w:name="ref-ZhangWeiGuoSunTao2016"/>
     <w:p>
       <w:pPr>
         <w:pStyle w:val="a8"/>
@@ -5274,8 +5296,8 @@
         <w:t xml:space="preserve">, 97–107.</w:t>
       </w:r>
     </w:p>
-    <w:bookmarkEnd w:id="80"/>
-    <w:bookmarkStart w:id="81" w:name="ref-DaiManChunZhuNingYan2011"/>
+    <w:bookmarkEnd w:id="82"/>
+    <w:bookmarkStart w:id="83" w:name="ref-DaiManChunZhuNingYan2011"/>
     <w:p>
       <w:pPr>
         <w:pStyle w:val="a8"/>
@@ -5310,8 +5332,8 @@
         <w:t xml:space="preserve">(02), 115-131+160-161.</w:t>
       </w:r>
     </w:p>
-    <w:bookmarkEnd w:id="81"/>
-    <w:bookmarkStart w:id="82" w:name="ref-DaiManChunHeZhanRu2010"/>
+    <w:bookmarkEnd w:id="83"/>
+    <w:bookmarkStart w:id="84" w:name="ref-DaiManChunHeZhanRu2010"/>
     <w:p>
       <w:pPr>
         <w:pStyle w:val="a8"/>
@@ -5346,8 +5368,8 @@
         <w:t xml:space="preserve">(01), 1–5.</w:t>
       </w:r>
     </w:p>
-    <w:bookmarkEnd w:id="82"/>
-    <w:bookmarkStart w:id="84" w:name="ref-JingHuaiBinEtAl2017"/>
+    <w:bookmarkEnd w:id="84"/>
+    <w:bookmarkStart w:id="86" w:name="ref-JingHuaiBinEtAl2017"/>
     <w:p>
       <w:pPr>
         <w:pStyle w:val="a8"/>
@@ -5384,7 +5406,7 @@
       <w:r>
         <w:t xml:space="preserve"> </w:t>
       </w:r>
-      <w:hyperlink r:id="rId83">
+      <w:hyperlink r:id="rId85">
         <w:r>
           <w:rPr>
             <w:rStyle w:val="ae"/>
@@ -5393,8 +5415,8 @@
         </w:r>
       </w:hyperlink>
     </w:p>
-    <w:bookmarkEnd w:id="84"/>
-    <w:bookmarkStart w:id="85" w:name="ref-LiYuMing2018"/>
+    <w:bookmarkEnd w:id="86"/>
+    <w:bookmarkStart w:id="87" w:name="ref-LiYuMing2018"/>
     <w:p>
       <w:pPr>
         <w:pStyle w:val="a8"/>
@@ -5429,8 +5451,8 @@
         <w:t xml:space="preserve">.</w:t>
       </w:r>
     </w:p>
-    <w:bookmarkEnd w:id="85"/>
-    <w:bookmarkStart w:id="87" w:name="ref-LiYuMing2021a"/>
+    <w:bookmarkEnd w:id="87"/>
+    <w:bookmarkStart w:id="89" w:name="ref-LiYuMing2021a"/>
     <w:p>
       <w:pPr>
         <w:pStyle w:val="a8"/>
@@ -5467,7 +5489,7 @@
       <w:r>
         <w:t xml:space="preserve"> </w:t>
       </w:r>
-      <w:hyperlink r:id="rId86">
+      <w:hyperlink r:id="rId88">
         <w:r>
           <w:rPr>
             <w:rStyle w:val="ae"/>
@@ -5476,8 +5498,8 @@
         </w:r>
       </w:hyperlink>
     </w:p>
-    <w:bookmarkEnd w:id="87"/>
-    <w:bookmarkStart w:id="88" w:name="ref-LiSongLin2021"/>
+    <w:bookmarkEnd w:id="89"/>
+    <w:bookmarkStart w:id="90" w:name="ref-LiSongLin2021"/>
     <w:p>
       <w:pPr>
         <w:pStyle w:val="a8"/>
@@ -5512,8 +5534,8 @@
         <w:t xml:space="preserve">, 49–50.</w:t>
       </w:r>
     </w:p>
-    <w:bookmarkEnd w:id="88"/>
-    <w:bookmarkStart w:id="89" w:name="ref-WuXiaoJun2013"/>
+    <w:bookmarkEnd w:id="90"/>
+    <w:bookmarkStart w:id="91" w:name="ref-WuXiaoJun2013"/>
     <w:p>
       <w:pPr>
         <w:pStyle w:val="a8"/>
@@ -5548,8 +5570,8 @@
         <w:t xml:space="preserve">, 104–109.</w:t>
       </w:r>
     </w:p>
-    <w:bookmarkEnd w:id="89"/>
-    <w:bookmarkStart w:id="90" w:name="ref-WuXiaoJun2020"/>
+    <w:bookmarkEnd w:id="91"/>
+    <w:bookmarkStart w:id="92" w:name="ref-WuXiaoJun2020"/>
     <w:p>
       <w:pPr>
         <w:pStyle w:val="a8"/>
@@ -5590,8 +5612,8 @@
         <w:t xml:space="preserve">(05), 91–99.</w:t>
       </w:r>
     </w:p>
-    <w:bookmarkEnd w:id="90"/>
-    <w:bookmarkStart w:id="91" w:name="ref-ShenQi2021"/>
+    <w:bookmarkEnd w:id="92"/>
+    <w:bookmarkStart w:id="93" w:name="ref-ShenQi2021"/>
     <w:p>
       <w:pPr>
         <w:pStyle w:val="a8"/>
@@ -5626,8 +5648,8 @@
         <w:t xml:space="preserve">(3).</w:t>
       </w:r>
     </w:p>
-    <w:bookmarkEnd w:id="91"/>
-    <w:bookmarkStart w:id="92" w:name="ref-HongBo2018"/>
+    <w:bookmarkEnd w:id="93"/>
+    <w:bookmarkStart w:id="94" w:name="ref-HongBo2018"/>
     <w:p>
       <w:pPr>
         <w:pStyle w:val="a8"/>
@@ -5671,8 +5693,8 @@
         <w:t xml:space="preserve">, 82–89.</w:t>
       </w:r>
     </w:p>
-    <w:bookmarkEnd w:id="92"/>
-    <w:bookmarkStart w:id="93" w:name="ref-WangKeFei2011"/>
+    <w:bookmarkEnd w:id="94"/>
+    <w:bookmarkStart w:id="95" w:name="ref-WangKeFei2011"/>
     <w:p>
       <w:pPr>
         <w:pStyle w:val="a8"/>
@@ -5707,8 +5729,8 @@
         <w:t xml:space="preserve">, 2–7.</w:t>
       </w:r>
     </w:p>
-    <w:bookmarkEnd w:id="93"/>
-    <w:bookmarkStart w:id="95" w:name="ref-WangChunHui2019a"/>
+    <w:bookmarkEnd w:id="95"/>
+    <w:bookmarkStart w:id="97" w:name="ref-WangChunHui2019a"/>
     <w:p>
       <w:pPr>
         <w:pStyle w:val="a8"/>
@@ -5745,7 +5767,7 @@
       <w:r>
         <w:t xml:space="preserve"> </w:t>
       </w:r>
-      <w:hyperlink r:id="rId94">
+      <w:hyperlink r:id="rId96">
         <w:r>
           <w:rPr>
             <w:rStyle w:val="ae"/>
@@ -5754,8 +5776,8 @@
         </w:r>
       </w:hyperlink>
     </w:p>
-    <w:bookmarkEnd w:id="95"/>
-    <w:bookmarkStart w:id="97" w:name="ref-WangChunHui2020b"/>
+    <w:bookmarkEnd w:id="97"/>
+    <w:bookmarkStart w:id="99" w:name="ref-WangChunHui2020b"/>
     <w:p>
       <w:pPr>
         <w:pStyle w:val="a8"/>
@@ -5792,7 +5814,7 @@
       <w:r>
         <w:t xml:space="preserve"> </w:t>
       </w:r>
-      <w:hyperlink r:id="rId96">
+      <w:hyperlink r:id="rId98">
         <w:r>
           <w:rPr>
             <w:rStyle w:val="ae"/>
@@ -5801,8 +5823,8 @@
         </w:r>
       </w:hyperlink>
     </w:p>
-    <w:bookmarkEnd w:id="97"/>
-    <w:bookmarkStart w:id="99" w:name="ref-WangChunHui2020a"/>
+    <w:bookmarkEnd w:id="99"/>
+    <w:bookmarkStart w:id="101" w:name="ref-WangChunHui2020a"/>
     <w:p>
       <w:pPr>
         <w:pStyle w:val="a8"/>
@@ -5839,7 +5861,7 @@
       <w:r>
         <w:t xml:space="preserve"> </w:t>
       </w:r>
-      <w:hyperlink r:id="rId98">
+      <w:hyperlink r:id="rId100">
         <w:r>
           <w:rPr>
             <w:rStyle w:val="ae"/>
@@ -5848,8 +5870,8 @@
         </w:r>
       </w:hyperlink>
     </w:p>
-    <w:bookmarkEnd w:id="99"/>
-    <w:bookmarkStart w:id="100" w:name="ref-TianXueJun2019"/>
+    <w:bookmarkEnd w:id="101"/>
+    <w:bookmarkStart w:id="102" w:name="ref-TianXueJun2019"/>
     <w:p>
       <w:pPr>
         <w:pStyle w:val="a8"/>
@@ -5871,8 +5893,8 @@
         <w:t xml:space="preserve">, 001.</w:t>
       </w:r>
     </w:p>
-    <w:bookmarkEnd w:id="100"/>
-    <w:bookmarkStart w:id="101" w:name="ref-QiHongLiHong2004"/>
+    <w:bookmarkEnd w:id="102"/>
+    <w:bookmarkStart w:id="103" w:name="ref-QiHongLiHong2004"/>
     <w:p>
       <w:pPr>
         <w:pStyle w:val="a8"/>
@@ -5907,8 +5929,8 @@
         <w:t xml:space="preserve">, 404–406.</w:t>
       </w:r>
     </w:p>
-    <w:bookmarkEnd w:id="101"/>
-    <w:bookmarkStart w:id="102" w:name="ref-SuDe2004"/>
+    <w:bookmarkEnd w:id="103"/>
+    <w:bookmarkStart w:id="104" w:name="ref-SuDe2004"/>
     <w:p>
       <w:pPr>
         <w:pStyle w:val="a8"/>
@@ -5943,8 +5965,8 @@
         <w:t xml:space="preserve">, 1–6.</w:t>
       </w:r>
     </w:p>
-    <w:bookmarkEnd w:id="102"/>
-    <w:bookmarkStart w:id="103" w:name="ref-SuFang2020"/>
+    <w:bookmarkEnd w:id="104"/>
+    <w:bookmarkStart w:id="105" w:name="ref-SuFang2020"/>
     <w:p>
       <w:pPr>
         <w:pStyle w:val="a8"/>
@@ -5979,8 +6001,8 @@
         <w:t xml:space="preserve">(09), 18–28.</w:t>
       </w:r>
     </w:p>
-    <w:bookmarkEnd w:id="103"/>
-    <w:bookmarkStart w:id="104" w:name="ref-YingJiZhuoMa2018"/>
+    <w:bookmarkEnd w:id="105"/>
+    <w:bookmarkStart w:id="106" w:name="ref-YingJiZhuoMa2018"/>
     <w:p>
       <w:pPr>
         <w:pStyle w:val="a8"/>
@@ -6015,8 +6037,8 @@
         <w:t xml:space="preserve">(05), 40–45.</w:t>
       </w:r>
     </w:p>
-    <w:bookmarkEnd w:id="104"/>
-    <w:bookmarkStart w:id="105" w:name="ref-HaoYuQingCheYue2011"/>
+    <w:bookmarkEnd w:id="106"/>
+    <w:bookmarkStart w:id="107" w:name="ref-HaoYuQingCheYue2011"/>
     <w:p>
       <w:pPr>
         <w:pStyle w:val="a8"/>
@@ -6051,8 +6073,8 @@
         <w:t xml:space="preserve">, 70–76.</w:t>
       </w:r>
     </w:p>
-    <w:bookmarkEnd w:id="105"/>
-    <w:bookmarkStart w:id="106" w:name="ref-ChenLiXiang2021"/>
+    <w:bookmarkEnd w:id="107"/>
+    <w:bookmarkStart w:id="108" w:name="ref-ChenLiXiang2021"/>
     <w:p>
       <w:pPr>
         <w:pStyle w:val="a8"/>
@@ -6087,8 +6109,8 @@
         <w:t xml:space="preserve">, 39–43.</w:t>
       </w:r>
     </w:p>
-    <w:bookmarkEnd w:id="106"/>
-    <w:bookmarkStart w:id="107" w:name="ref-ChenPing2008"/>
+    <w:bookmarkEnd w:id="108"/>
+    <w:bookmarkStart w:id="109" w:name="ref-ChenPing2008"/>
     <w:p>
       <w:pPr>
         <w:pStyle w:val="a8"/>
@@ -6123,8 +6145,8 @@
         <w:t xml:space="preserve">, 4–13+80.</w:t>
       </w:r>
     </w:p>
-    <w:bookmarkEnd w:id="107"/>
-    <w:bookmarkStart w:id="108" w:name="ref-MaRong2004a"/>
+    <w:bookmarkEnd w:id="109"/>
+    <w:bookmarkStart w:id="110" w:name="ref-MaRong2004a"/>
     <w:p>
       <w:pPr>
         <w:pStyle w:val="a8"/>
@@ -6159,8 +6181,8 @@
         <w:t xml:space="preserve">, 20–44+147.</w:t>
       </w:r>
     </w:p>
-    <w:bookmarkEnd w:id="108"/>
-    <w:bookmarkStart w:id="109" w:name="ref-MaRong2017"/>
+    <w:bookmarkEnd w:id="110"/>
+    <w:bookmarkStart w:id="111" w:name="ref-MaRong2017"/>
     <w:p>
       <w:pPr>
         <w:pStyle w:val="a8"/>
@@ -6195,8 +6217,8 @@
         <w:t xml:space="preserve">, 110–124.</w:t>
       </w:r>
     </w:p>
-    <w:bookmarkEnd w:id="109"/>
-    <w:bookmarkStart w:id="110" w:name="ref-LuZiWen2008"/>
+    <w:bookmarkEnd w:id="111"/>
+    <w:bookmarkStart w:id="112" w:name="ref-LuZiWen2008"/>
     <w:p>
       <w:pPr>
         <w:pStyle w:val="a8"/>
@@ -6231,8 +6253,8 @@
         <w:t xml:space="preserve">, 54–58.</w:t>
       </w:r>
     </w:p>
-    <w:bookmarkEnd w:id="110"/>
-    <w:bookmarkStart w:id="111" w:name="ref-HuangShaoAnWangLuCong2020"/>
+    <w:bookmarkEnd w:id="112"/>
+    <w:bookmarkStart w:id="113" w:name="ref-HuangShaoAnWangLuCong2020"/>
     <w:p>
       <w:pPr>
         <w:pStyle w:val="a8"/>
@@ -6267,9 +6289,9 @@
         <w:t xml:space="preserve">, 26–36.</w:t>
       </w:r>
     </w:p>
-    <w:bookmarkEnd w:id="111"/>
-    <w:bookmarkEnd w:id="112"/>
     <w:bookmarkEnd w:id="113"/>
+    <w:bookmarkEnd w:id="114"/>
+    <w:bookmarkEnd w:id="115"/>
     <w:sectPr>
       <w:footerReference w:type="default" r:id="rId9"/>
       <w:footnotePr>

</xml_diff>